<commit_message>
TPR lab 1 modified
</commit_message>
<xml_diff>
--- a/TPR/лаб 1.docx
+++ b/TPR/лаб 1.docx
@@ -1,6 +1,6 @@
 
 <file path=word/document.xml><?xml version="1.0" encoding="utf-8"?>
-<w:document xmlns:wpc="http://schemas.microsoft.com/office/word/2010/wordprocessingCanvas" xmlns:cx="http://schemas.microsoft.com/office/drawing/2014/chartex" xmlns:cx1="http://schemas.microsoft.com/office/drawing/2015/9/8/chartex" xmlns:cx2="http://schemas.microsoft.com/office/drawing/2015/10/21/chartex" xmlns:cx3="http://schemas.microsoft.com/office/drawing/2016/5/9/chartex" xmlns:cx4="http://schemas.microsoft.com/office/drawing/2016/5/10/chartex" xmlns:cx5="http://schemas.microsoft.com/office/drawing/2016/5/11/chartex" xmlns:cx6="http://schemas.microsoft.com/office/drawing/2016/5/12/chartex" xmlns:cx7="http://schemas.microsoft.com/office/drawing/2016/5/13/chartex" xmlns:cx8="http://schemas.microsoft.com/office/drawing/2016/5/14/chartex" xmlns:mc="http://schemas.openxmlformats.org/markup-compatibility/2006" xmlns:aink="http://schemas.microsoft.com/office/drawing/2016/ink" xmlns:am3d="http://schemas.microsoft.com/office/drawing/2017/model3d" xmlns:o="urn:schemas-microsoft-com:office:office" xmlns:oel="http://schemas.microsoft.com/office/2019/extlst" xmlns:r="http://schemas.openxmlformats.org/officeDocument/2006/relationships" xmlns:m="http://schemas.openxmlformats.org/officeDocument/2006/math" xmlns:v="urn:schemas-microsoft-com:vml" xmlns:wp14="http://schemas.microsoft.com/office/word/2010/wordprocessingDrawing" xmlns:wp="http://schemas.openxmlformats.org/drawingml/2006/wordprocessingDrawing" xmlns:w10="urn:schemas-microsoft-com:office:word" xmlns:w="http://schemas.openxmlformats.org/wordprocessingml/2006/main" xmlns:w14="http://schemas.microsoft.com/office/word/2010/wordml" xmlns:w15="http://schemas.microsoft.com/office/word/2012/wordml" xmlns:w16cex="http://schemas.microsoft.com/office/word/2018/wordml/cex" xmlns:w16cid="http://schemas.microsoft.com/office/word/2016/wordml/cid" xmlns:w16="http://schemas.microsoft.com/office/word/2018/wordml" xmlns:w16du="http://schemas.microsoft.com/office/word/2023/wordml/word16du" xmlns:w16sdtdh="http://schemas.microsoft.com/office/word/2020/wordml/sdtdatahash" xmlns:w16se="http://schemas.microsoft.com/office/word/2015/wordml/symex" xmlns:wpg="http://schemas.microsoft.com/office/word/2010/wordprocessingGroup" xmlns:wpi="http://schemas.microsoft.com/office/word/2010/wordprocessingInk" xmlns:wne="http://schemas.microsoft.com/office/word/2006/wordml" xmlns:wps="http://schemas.microsoft.com/office/word/2010/wordprocessingShape" mc:Ignorable="w14 w15 w16se w16cid w16 w16cex w16sdtdh w16du wp14">
+<w:document xmlns:wpc="http://schemas.microsoft.com/office/word/2010/wordprocessingCanvas" xmlns:mc="http://schemas.openxmlformats.org/markup-compatibility/2006" xmlns:o="urn:schemas-microsoft-com:office:office" xmlns:r="http://schemas.openxmlformats.org/officeDocument/2006/relationships" xmlns:m="http://schemas.openxmlformats.org/officeDocument/2006/math" xmlns:v="urn:schemas-microsoft-com:vml" xmlns:wp14="http://schemas.microsoft.com/office/word/2010/wordprocessingDrawing" xmlns:wp="http://schemas.openxmlformats.org/drawingml/2006/wordprocessingDrawing" xmlns:w10="urn:schemas-microsoft-com:office:word" xmlns:w="http://schemas.openxmlformats.org/wordprocessingml/2006/main" xmlns:w14="http://schemas.microsoft.com/office/word/2010/wordml" xmlns:wpg="http://schemas.microsoft.com/office/word/2010/wordprocessingGroup" xmlns:wpi="http://schemas.microsoft.com/office/word/2010/wordprocessingInk" xmlns:wne="http://schemas.microsoft.com/office/word/2006/wordml" xmlns:wps="http://schemas.microsoft.com/office/word/2010/wordprocessingShape" mc:Ignorable="w14 wp14">
   <w:body>
     <w:p>
       <w:pPr>
@@ -2440,21 +2440,12 @@
           <w:kern w:val="2"/>
         </w:rPr>
       </w:pPr>
-      <w:proofErr w:type="gramStart"/>
-      <w:r>
-        <w:rPr>
-          <w:rFonts w:ascii="Calibri" w:hAnsi="Calibri" w:cs="Calibri"/>
-          <w:kern w:val="2"/>
-        </w:rPr>
-        <w:t>IF  Численность</w:t>
-      </w:r>
-      <w:proofErr w:type="gramEnd"/>
-      <w:r>
-        <w:rPr>
-          <w:rFonts w:ascii="Calibri" w:hAnsi="Calibri" w:cs="Calibri"/>
-          <w:kern w:val="2"/>
-        </w:rPr>
-        <w:t xml:space="preserve">_населения низкая </w:t>
+      <w:r>
+        <w:rPr>
+          <w:rFonts w:ascii="Calibri" w:hAnsi="Calibri" w:cs="Calibri"/>
+          <w:kern w:val="2"/>
+        </w:rPr>
+        <w:t xml:space="preserve">IF  Численность_населения низкая </w:t>
       </w:r>
     </w:p>
     <w:p>
@@ -2823,21 +2814,12 @@
           <w:kern w:val="2"/>
         </w:rPr>
       </w:pPr>
-      <w:proofErr w:type="gramStart"/>
-      <w:r>
-        <w:rPr>
-          <w:rFonts w:ascii="Calibri" w:hAnsi="Calibri" w:cs="Calibri"/>
-          <w:kern w:val="2"/>
-        </w:rPr>
-        <w:t>IF  Численность</w:t>
-      </w:r>
-      <w:proofErr w:type="gramEnd"/>
-      <w:r>
-        <w:rPr>
-          <w:rFonts w:ascii="Calibri" w:hAnsi="Calibri" w:cs="Calibri"/>
-          <w:kern w:val="2"/>
-        </w:rPr>
-        <w:t xml:space="preserve">_населения средняя </w:t>
+      <w:r>
+        <w:rPr>
+          <w:rFonts w:ascii="Calibri" w:hAnsi="Calibri" w:cs="Calibri"/>
+          <w:kern w:val="2"/>
+        </w:rPr>
+        <w:t xml:space="preserve">IF  Численность_населения средняя </w:t>
       </w:r>
     </w:p>
     <w:p>
@@ -3205,21 +3187,12 @@
           <w:kern w:val="2"/>
         </w:rPr>
       </w:pPr>
-      <w:proofErr w:type="gramStart"/>
-      <w:r>
-        <w:rPr>
-          <w:rFonts w:ascii="Calibri" w:hAnsi="Calibri" w:cs="Calibri"/>
-          <w:kern w:val="2"/>
-        </w:rPr>
-        <w:t>IF  Численность</w:t>
-      </w:r>
-      <w:proofErr w:type="gramEnd"/>
-      <w:r>
-        <w:rPr>
-          <w:rFonts w:ascii="Calibri" w:hAnsi="Calibri" w:cs="Calibri"/>
-          <w:kern w:val="2"/>
-        </w:rPr>
-        <w:t>_населения высокая</w:t>
+      <w:r>
+        <w:rPr>
+          <w:rFonts w:ascii="Calibri" w:hAnsi="Calibri" w:cs="Calibri"/>
+          <w:kern w:val="2"/>
+        </w:rPr>
+        <w:t>IF  Численность_населения высокая</w:t>
       </w:r>
     </w:p>
     <w:p>
@@ -3587,21 +3560,12 @@
           <w:kern w:val="2"/>
         </w:rPr>
       </w:pPr>
-      <w:proofErr w:type="gramStart"/>
-      <w:r>
-        <w:rPr>
-          <w:rFonts w:ascii="Calibri" w:hAnsi="Calibri" w:cs="Calibri"/>
-          <w:kern w:val="2"/>
-        </w:rPr>
-        <w:t>IF  Площадь</w:t>
-      </w:r>
-      <w:proofErr w:type="gramEnd"/>
-      <w:r>
-        <w:rPr>
-          <w:rFonts w:ascii="Calibri" w:hAnsi="Calibri" w:cs="Calibri"/>
-          <w:kern w:val="2"/>
-        </w:rPr>
-        <w:t xml:space="preserve"> малая </w:t>
+      <w:r>
+        <w:rPr>
+          <w:rFonts w:ascii="Calibri" w:hAnsi="Calibri" w:cs="Calibri"/>
+          <w:kern w:val="2"/>
+        </w:rPr>
+        <w:t xml:space="preserve">IF  Площадь малая </w:t>
       </w:r>
     </w:p>
     <w:p>
@@ -3970,21 +3934,12 @@
           <w:kern w:val="2"/>
         </w:rPr>
       </w:pPr>
-      <w:proofErr w:type="gramStart"/>
-      <w:r>
-        <w:rPr>
-          <w:rFonts w:ascii="Calibri" w:hAnsi="Calibri" w:cs="Calibri"/>
-          <w:kern w:val="2"/>
-        </w:rPr>
-        <w:t>IF  Площадь</w:t>
-      </w:r>
-      <w:proofErr w:type="gramEnd"/>
-      <w:r>
-        <w:rPr>
-          <w:rFonts w:ascii="Calibri" w:hAnsi="Calibri" w:cs="Calibri"/>
-          <w:kern w:val="2"/>
-        </w:rPr>
-        <w:t xml:space="preserve"> средняя</w:t>
+      <w:r>
+        <w:rPr>
+          <w:rFonts w:ascii="Calibri" w:hAnsi="Calibri" w:cs="Calibri"/>
+          <w:kern w:val="2"/>
+        </w:rPr>
+        <w:t>IF  Площадь средняя</w:t>
       </w:r>
     </w:p>
     <w:p>
@@ -10932,10 +10887,13 @@
         <w:t>65</w:t>
       </w:r>
       <w:r>
-        <w:t xml:space="preserve"> * 0.9 = 0.</w:t>
-      </w:r>
-      <w:r>
-        <w:t>585</w:t>
+        <w:t xml:space="preserve"> * 0.6</w:t>
+      </w:r>
+      <w:r>
+        <w:t xml:space="preserve"> = 0.</w:t>
+      </w:r>
+      <w:r>
+        <w:t>39</w:t>
       </w:r>
     </w:p>
     <w:p>
@@ -10966,10 +10924,13 @@
         <w:t>9</w:t>
       </w:r>
       <w:r>
-        <w:t xml:space="preserve"> * 0.9 = 0.</w:t>
-      </w:r>
-      <w:r>
-        <w:t>81</w:t>
+        <w:t xml:space="preserve"> * 0.6</w:t>
+      </w:r>
+      <w:r>
+        <w:t xml:space="preserve"> = 0.</w:t>
+      </w:r>
+      <w:r>
+        <w:t>54</w:t>
       </w:r>
     </w:p>
     <w:p>
@@ -10977,12 +10938,157 @@
         <w:pStyle w:val="Times14"/>
       </w:pPr>
       <w:r>
-        <w:t>Правило №</w:t>
+        <w:t>Правило №7</w:t>
+      </w:r>
+      <w:r>
+        <w:t>.</w:t>
+      </w:r>
+    </w:p>
+    <w:p>
+      <w:pPr>
+        <w:pStyle w:val="Times14"/>
+      </w:pPr>
+      <w:r>
+        <w:rPr>
+          <w:lang w:val="en-US"/>
+        </w:rPr>
+        <w:t>Kc</w:t>
+      </w:r>
+      <w:r>
+        <w:t xml:space="preserve"> = 0.</w:t>
+      </w:r>
+      <w:r>
+        <w:t>9 * 0.3</w:t>
+      </w:r>
+      <w:r>
+        <w:t xml:space="preserve"> = 0.</w:t>
+      </w:r>
+      <w:r>
+        <w:t>27</w:t>
+      </w:r>
+    </w:p>
+    <w:p>
+      <w:pPr>
+        <w:pStyle w:val="Times14"/>
+      </w:pPr>
+      <w:r>
+        <w:t>Правило №10</w:t>
+      </w:r>
+      <w:r>
+        <w:t>.</w:t>
+      </w:r>
+    </w:p>
+    <w:p>
+      <w:pPr>
+        <w:pStyle w:val="Times14"/>
+      </w:pPr>
+      <w:r>
+        <w:rPr>
+          <w:lang w:val="en-US"/>
+        </w:rPr>
+        <w:t>Kc</w:t>
+      </w:r>
+      <w:r>
+        <w:t xml:space="preserve"> = 0.</w:t>
+      </w:r>
+      <w:r>
+        <w:t>8</w:t>
+      </w:r>
+      <w:r>
+        <w:t>5</w:t>
+      </w:r>
+      <w:r>
+        <w:t xml:space="preserve"> * 0.6</w:t>
+      </w:r>
+      <w:r>
+        <w:t xml:space="preserve"> = 0.</w:t>
+      </w:r>
+      <w:r>
+        <w:t>51</w:t>
+      </w:r>
+    </w:p>
+    <w:p>
+      <w:pPr>
+        <w:pStyle w:val="Times14"/>
+      </w:pPr>
+      <w:r>
+        <w:t>Правило №12</w:t>
+      </w:r>
+      <w:r>
+        <w:t>.</w:t>
+      </w:r>
+    </w:p>
+    <w:p>
+      <w:pPr>
+        <w:pStyle w:val="Times14"/>
+      </w:pPr>
+      <w:r>
+        <w:rPr>
+          <w:lang w:val="en-US"/>
+        </w:rPr>
+        <w:t>Kc</w:t>
+      </w:r>
+      <w:r>
+        <w:t xml:space="preserve"> = 0.</w:t>
+      </w:r>
+      <w:r>
+        <w:t>8</w:t>
+      </w:r>
+      <w:r>
+        <w:t xml:space="preserve"> * 0.6</w:t>
+      </w:r>
+      <w:r>
+        <w:t xml:space="preserve"> = 0.</w:t>
+      </w:r>
+      <w:r>
+        <w:t>48</w:t>
+      </w:r>
+    </w:p>
+    <w:p>
+      <w:pPr>
+        <w:pStyle w:val="Times14"/>
+      </w:pPr>
+      <w:r>
+        <w:t>Правило №14</w:t>
+      </w:r>
+      <w:r>
+        <w:t>.</w:t>
+      </w:r>
+    </w:p>
+    <w:p>
+      <w:pPr>
+        <w:pStyle w:val="Times14"/>
+      </w:pPr>
+      <w:r>
+        <w:rPr>
+          <w:lang w:val="en-US"/>
+        </w:rPr>
+        <w:t>Kc</w:t>
+      </w:r>
+      <w:r>
+        <w:t xml:space="preserve"> = 0.</w:t>
       </w:r>
       <w:r>
         <w:t>7</w:t>
       </w:r>
       <w:r>
+        <w:t xml:space="preserve"> * 0.6</w:t>
+      </w:r>
+      <w:r>
+        <w:t xml:space="preserve"> = 0.</w:t>
+      </w:r>
+      <w:r>
+        <w:t>42</w:t>
+      </w:r>
+    </w:p>
+    <w:p>
+      <w:pPr>
+        <w:pStyle w:val="Times14"/>
+      </w:pPr>
+      <w:r>
+        <w:t>Правило №17</w:t>
+      </w:r>
+      <w:r>
         <w:t>.</w:t>
       </w:r>
     </w:p>
@@ -10997,9 +11103,58 @@
         <w:t>Kc</w:t>
       </w:r>
       <w:r>
+        <w:t xml:space="preserve"> = 0.</w:t>
+      </w:r>
+      <w:r>
+        <w:t>75</w:t>
+      </w:r>
+      <w:r>
+        <w:t xml:space="preserve"> * 0.6</w:t>
+      </w:r>
+      <w:r>
+        <w:t xml:space="preserve"> = 0.</w:t>
+      </w:r>
+      <w:r>
+        <w:t>45</w:t>
+      </w:r>
+    </w:p>
+    <w:p>
+      <w:pPr>
+        <w:pStyle w:val="Times14"/>
+      </w:pPr>
+      <w:r>
+        <w:t>Правило №19</w:t>
+      </w:r>
+      <w:r>
+        <w:t>.</w:t>
+      </w:r>
+    </w:p>
+    <w:p>
+      <w:pPr>
+        <w:pStyle w:val="Times14"/>
+      </w:pPr>
+      <w:r>
+        <w:rPr>
+          <w:lang w:val="en-US"/>
+        </w:rPr>
+        <w:t>K</w:t>
+      </w:r>
+      <w:r>
+        <w:t>с</w:t>
+      </w:r>
+      <w:r>
         <w:t xml:space="preserve"> = </w:t>
       </w:r>
       <w:r>
+        <w:rPr>
+          <w:lang w:val="en-US"/>
+        </w:rPr>
+        <w:t>min</w:t>
+      </w:r>
+      <w:r>
+        <w:t>(</w:t>
+      </w:r>
+      <w:r>
         <w:t>-</w:t>
       </w:r>
       <w:r>
@@ -11009,7 +11164,13 @@
         <w:t>9</w:t>
       </w:r>
       <w:r>
-        <w:t xml:space="preserve"> * </w:t>
+        <w:t>, 0.</w:t>
+      </w:r>
+      <w:r>
+        <w:t>9</w:t>
+      </w:r>
+      <w:r>
+        <w:t xml:space="preserve">) * </w:t>
       </w:r>
       <w:r>
         <w:t>-</w:t>
@@ -11032,7 +11193,7 @@
         <w:pStyle w:val="Times14"/>
       </w:pPr>
       <w:r>
-        <w:t>Правило №10</w:t>
+        <w:t>Правило №20</w:t>
       </w:r>
       <w:r>
         <w:t>.</w:t>
@@ -11046,25 +11207,486 @@
         <w:rPr>
           <w:lang w:val="en-US"/>
         </w:rPr>
-        <w:t>Kc</w:t>
+        <w:t>K</w:t>
+      </w:r>
+      <w:r>
+        <w:t>с</w:t>
+      </w:r>
+      <w:r>
+        <w:t xml:space="preserve"> = </w:t>
+      </w:r>
+      <w:r>
+        <w:rPr>
+          <w:lang w:val="en-US"/>
+        </w:rPr>
+        <w:t>min</w:t>
+      </w:r>
+      <w:r>
+        <w:t>(0.</w:t>
+      </w:r>
+      <w:r>
+        <w:t>75</w:t>
+      </w:r>
+      <w:r>
+        <w:t>, 0.</w:t>
+      </w:r>
+      <w:r>
+        <w:t>65</w:t>
+      </w:r>
+      <w:r>
+        <w:t>) * 0.</w:t>
+      </w:r>
+      <w:r>
+        <w:t>6</w:t>
       </w:r>
       <w:r>
         <w:t xml:space="preserve"> = 0.</w:t>
       </w:r>
       <w:r>
-        <w:t>8</w:t>
+        <w:t>45</w:t>
+      </w:r>
+    </w:p>
+    <w:p>
+      <w:pPr>
+        <w:pStyle w:val="Times14"/>
+      </w:pPr>
+      <w:r>
+        <w:t>Для подсчета коэффициентов воспользуемся формулой:</w:t>
+      </w:r>
+    </w:p>
+    <w:p>
+      <w:pPr>
+        <w:pStyle w:val="Times14"/>
+        <w:rPr>
+          <w:lang w:val="en-US"/>
+        </w:rPr>
+      </w:pPr>
+      <w:r>
+        <w:rPr>
+          <w:lang w:val="en-US"/>
+        </w:rPr>
+        <w:t>K = k1 + k2 – k1 * k2</w:t>
+      </w:r>
+    </w:p>
+    <w:p>
+      <w:pPr>
+        <w:pStyle w:val="Times14"/>
+      </w:pPr>
+      <w:r>
+        <w:rPr>
+          <w:lang w:val="en-US"/>
+        </w:rPr>
+        <w:t>K1 = 0.</w:t>
+      </w:r>
+      <w:r>
+        <w:t>39</w:t>
+      </w:r>
+      <w:r>
+        <w:rPr>
+          <w:lang w:val="en-US"/>
+        </w:rPr>
+        <w:t xml:space="preserve"> + 0.</w:t>
+      </w:r>
+      <w:r>
+        <w:t>54</w:t>
+      </w:r>
+      <w:r>
+        <w:rPr>
+          <w:lang w:val="en-US"/>
+        </w:rPr>
+        <w:t xml:space="preserve"> – 0.</w:t>
+      </w:r>
+      <w:r>
+        <w:t>39</w:t>
+      </w:r>
+      <w:r>
+        <w:rPr>
+          <w:lang w:val="en-US"/>
+        </w:rPr>
+        <w:t xml:space="preserve"> * 0.</w:t>
+      </w:r>
+      <w:r>
+        <w:t>54</w:t>
+      </w:r>
+      <w:r>
+        <w:rPr>
+          <w:lang w:val="en-US"/>
+        </w:rPr>
+        <w:t xml:space="preserve"> = 0.</w:t>
+      </w:r>
+      <w:r>
+        <w:t>7194</w:t>
+      </w:r>
+    </w:p>
+    <w:p>
+      <w:pPr>
+        <w:pStyle w:val="Times14"/>
+      </w:pPr>
+      <w:r>
+        <w:rPr>
+          <w:lang w:val="en-US"/>
+        </w:rPr>
+        <w:t xml:space="preserve">K2 = </w:t>
+      </w:r>
+      <w:bookmarkStart w:id="11" w:name="_Hlk147092841"/>
+      <w:r>
+        <w:rPr>
+          <w:lang w:val="en-US"/>
+        </w:rPr>
+        <w:t>0.</w:t>
+      </w:r>
+      <w:r>
+        <w:t>27</w:t>
+      </w:r>
+      <w:r>
+        <w:rPr>
+          <w:lang w:val="en-US"/>
+        </w:rPr>
+        <w:t xml:space="preserve"> + 0.</w:t>
+      </w:r>
+      <w:r>
+        <w:t>51</w:t>
+      </w:r>
+      <w:r>
+        <w:rPr>
+          <w:lang w:val="en-US"/>
+        </w:rPr>
+        <w:t xml:space="preserve"> – 0.</w:t>
+      </w:r>
+      <w:r>
+        <w:t xml:space="preserve"> </w:t>
+      </w:r>
+      <w:r>
+        <w:t>27</w:t>
+      </w:r>
+      <w:r>
+        <w:t xml:space="preserve"> </w:t>
+      </w:r>
+      <w:r>
+        <w:rPr>
+          <w:lang w:val="en-US"/>
+        </w:rPr>
+        <w:t xml:space="preserve"> * 0.</w:t>
+      </w:r>
+      <w:r>
+        <w:t>51</w:t>
+      </w:r>
+      <w:r>
+        <w:rPr>
+          <w:lang w:val="en-US"/>
+        </w:rPr>
+        <w:t xml:space="preserve"> </w:t>
+      </w:r>
+      <w:bookmarkEnd w:id="11"/>
+      <w:r>
+        <w:rPr>
+          <w:lang w:val="en-US"/>
+        </w:rPr>
+        <w:t>= 0.</w:t>
+      </w:r>
+      <w:r>
+        <w:t>6423</w:t>
+      </w:r>
+    </w:p>
+    <w:p>
+      <w:pPr>
+        <w:pStyle w:val="Times14"/>
+      </w:pPr>
+      <w:r>
+        <w:rPr>
+          <w:lang w:val="en-US"/>
+        </w:rPr>
+        <w:t>K</w:t>
+      </w:r>
+      <w:r>
+        <w:t>3</w:t>
+      </w:r>
+      <w:r>
+        <w:rPr>
+          <w:lang w:val="en-US"/>
+        </w:rPr>
+        <w:t xml:space="preserve"> = 0.</w:t>
+      </w:r>
+      <w:r>
+        <w:t>48</w:t>
+      </w:r>
+      <w:r>
+        <w:rPr>
+          <w:lang w:val="en-US"/>
+        </w:rPr>
+        <w:t xml:space="preserve"> + 0.</w:t>
+      </w:r>
+      <w:r>
+        <w:t>42</w:t>
+      </w:r>
+      <w:r>
+        <w:rPr>
+          <w:lang w:val="en-US"/>
+        </w:rPr>
+        <w:t xml:space="preserve"> – 0.</w:t>
+      </w:r>
+      <w:r>
+        <w:t>48</w:t>
+      </w:r>
+      <w:r>
+        <w:rPr>
+          <w:lang w:val="en-US"/>
+        </w:rPr>
+        <w:t xml:space="preserve"> * 0.</w:t>
+      </w:r>
+      <w:r>
+        <w:t>42</w:t>
+      </w:r>
+      <w:r>
+        <w:rPr>
+          <w:lang w:val="en-US"/>
+        </w:rPr>
+        <w:t xml:space="preserve"> = 0.</w:t>
+      </w:r>
+      <w:r>
+        <w:t>6984</w:t>
+      </w:r>
+    </w:p>
+    <w:p>
+      <w:pPr>
+        <w:pStyle w:val="Times14"/>
+      </w:pPr>
+      <w:r>
+        <w:rPr>
+          <w:lang w:val="en-US"/>
+        </w:rPr>
+        <w:t>K</w:t>
+      </w:r>
+      <w:r>
+        <w:t>4</w:t>
+      </w:r>
+      <w:r>
+        <w:rPr>
+          <w:lang w:val="en-US"/>
+        </w:rPr>
+        <w:t xml:space="preserve"> = 0.</w:t>
+      </w:r>
+      <w:r>
+        <w:t>45</w:t>
+      </w:r>
+      <w:r>
+        <w:rPr>
+          <w:lang w:val="en-US"/>
+        </w:rPr>
+        <w:t xml:space="preserve"> + 0.</w:t>
+      </w:r>
+      <w:r>
+        <w:t>27</w:t>
+      </w:r>
+      <w:r>
+        <w:rPr>
+          <w:lang w:val="en-US"/>
+        </w:rPr>
+        <w:t xml:space="preserve"> – 0.</w:t>
+      </w:r>
+      <w:r>
+        <w:t>45</w:t>
+      </w:r>
+      <w:r>
+        <w:rPr>
+          <w:lang w:val="en-US"/>
+        </w:rPr>
+        <w:t xml:space="preserve"> * 0.</w:t>
+      </w:r>
+      <w:r>
+        <w:t>27</w:t>
+      </w:r>
+      <w:r>
+        <w:rPr>
+          <w:lang w:val="en-US"/>
+        </w:rPr>
+        <w:t xml:space="preserve"> = 0.</w:t>
+      </w:r>
+      <w:r>
+        <w:t>5985</w:t>
+      </w:r>
+    </w:p>
+    <w:p>
+      <w:pPr>
+        <w:pStyle w:val="Times14"/>
+      </w:pPr>
+      <w:r>
+        <w:rPr>
+          <w:lang w:val="en-US"/>
+        </w:rPr>
+        <w:t>K</w:t>
       </w:r>
       <w:r>
         <w:t>5</w:t>
       </w:r>
       <w:r>
-        <w:t xml:space="preserve"> * 0.9 = 0.</w:t>
+        <w:rPr>
+          <w:lang w:val="en-US"/>
+        </w:rPr>
+        <w:t xml:space="preserve"> = 0.</w:t>
+      </w:r>
+      <w:r>
+        <w:t>45</w:t>
+      </w:r>
+      <w:r>
+        <w:rPr>
+          <w:lang w:val="en-US"/>
+        </w:rPr>
+        <w:t xml:space="preserve"> + 0.</w:t>
+      </w:r>
+      <w:r>
+        <w:t>7194</w:t>
+      </w:r>
+      <w:r>
+        <w:rPr>
+          <w:lang w:val="en-US"/>
+        </w:rPr>
+        <w:t xml:space="preserve"> – 0.</w:t>
+      </w:r>
+      <w:r>
+        <w:t>45</w:t>
+      </w:r>
+      <w:r>
+        <w:rPr>
+          <w:lang w:val="en-US"/>
+        </w:rPr>
+        <w:t xml:space="preserve"> * 0.</w:t>
+      </w:r>
+      <w:r>
+        <w:t>7194</w:t>
+      </w:r>
+      <w:r>
+        <w:rPr>
+          <w:lang w:val="en-US"/>
+        </w:rPr>
+        <w:t xml:space="preserve"> = 0.</w:t>
+      </w:r>
+      <w:r>
+        <w:t>84567</w:t>
+      </w:r>
+    </w:p>
+    <w:p>
+      <w:pPr>
+        <w:pStyle w:val="Times14"/>
+      </w:pPr>
+      <w:r>
+        <w:rPr>
+          <w:lang w:val="en-US"/>
+        </w:rPr>
+        <w:t>K</w:t>
+      </w:r>
+      <w:r>
+        <w:t>6</w:t>
+      </w:r>
+      <w:r>
+        <w:rPr>
+          <w:lang w:val="en-US"/>
+        </w:rPr>
+        <w:t xml:space="preserve"> = 0.</w:t>
+      </w:r>
+      <w:r>
+        <w:t xml:space="preserve"> </w:t>
+      </w:r>
+      <w:r>
+        <w:t>6423</w:t>
+      </w:r>
+      <w:r>
+        <w:rPr>
+          <w:lang w:val="en-US"/>
+        </w:rPr>
+        <w:t xml:space="preserve"> + 0.</w:t>
+      </w:r>
+      <w:r>
+        <w:t>6984</w:t>
+      </w:r>
+      <w:r>
+        <w:rPr>
+          <w:lang w:val="en-US"/>
+        </w:rPr>
+        <w:t xml:space="preserve"> – 0.</w:t>
+      </w:r>
+      <w:r>
+        <w:t>6423</w:t>
+      </w:r>
+      <w:r>
+        <w:rPr>
+          <w:lang w:val="en-US"/>
+        </w:rPr>
+        <w:t xml:space="preserve"> * 0.</w:t>
+      </w:r>
+      <w:r>
+        <w:t>6984</w:t>
+      </w:r>
+      <w:r>
+        <w:rPr>
+          <w:lang w:val="en-US"/>
+        </w:rPr>
+        <w:t xml:space="preserve"> = 0.</w:t>
+      </w:r>
+      <w:r>
+        <w:t>892117</w:t>
+      </w:r>
+    </w:p>
+    <w:p>
+      <w:pPr>
+        <w:pStyle w:val="Times14"/>
+      </w:pPr>
+      <w:r>
+        <w:rPr>
+          <w:lang w:val="en-US"/>
+        </w:rPr>
+        <w:t>K</w:t>
       </w:r>
       <w:r>
         <w:t>7</w:t>
       </w:r>
       <w:r>
-        <w:t>65</w:t>
+        <w:rPr>
+          <w:lang w:val="en-US"/>
+        </w:rPr>
+        <w:t xml:space="preserve"> = 0.</w:t>
+      </w:r>
+      <w:r>
+        <w:t>5985</w:t>
+      </w:r>
+      <w:r>
+        <w:rPr>
+          <w:lang w:val="en-US"/>
+        </w:rPr>
+        <w:t xml:space="preserve"> + 0.</w:t>
+      </w:r>
+      <w:r>
+        <w:t>84567</w:t>
+      </w:r>
+      <w:r>
+        <w:rPr>
+          <w:lang w:val="en-US"/>
+        </w:rPr>
+        <w:t xml:space="preserve"> – 0.</w:t>
+      </w:r>
+      <w:r>
+        <w:t>5985</w:t>
+      </w:r>
+      <w:r>
+        <w:t xml:space="preserve"> </w:t>
+      </w:r>
+      <w:r>
+        <w:rPr>
+          <w:lang w:val="en-US"/>
+        </w:rPr>
+        <w:t>* 0.</w:t>
+      </w:r>
+      <w:r>
+        <w:t>84567</w:t>
+      </w:r>
+      <w:r>
+        <w:rPr>
+          <w:lang w:val="en-US"/>
+        </w:rPr>
+        <w:t xml:space="preserve"> = 0.</w:t>
+      </w:r>
+      <w:r>
+        <w:t>938036</w:t>
       </w:r>
     </w:p>
     <w:p>
@@ -11072,779 +11694,69 @@
         <w:pStyle w:val="Times14"/>
       </w:pPr>
       <w:r>
-        <w:t>Правило №12</w:t>
-      </w:r>
-      <w:r>
-        <w:t>.</w:t>
-      </w:r>
-    </w:p>
-    <w:p>
-      <w:pPr>
-        <w:pStyle w:val="Times14"/>
-      </w:pPr>
-      <w:r>
         <w:rPr>
           <w:lang w:val="en-US"/>
         </w:rPr>
-        <w:t>Kc</w:t>
-      </w:r>
-      <w:r>
-        <w:t xml:space="preserve"> = 0.</w:t>
-      </w:r>
-      <w:r>
-        <w:t>8</w:t>
-      </w:r>
-      <w:r>
-        <w:t xml:space="preserve"> * 0.9 = 0.</w:t>
-      </w:r>
-      <w:r>
-        <w:t>72</w:t>
-      </w:r>
-    </w:p>
-    <w:p>
-      <w:pPr>
-        <w:pStyle w:val="Times14"/>
-      </w:pPr>
-      <w:r>
-        <w:t>Правило №14</w:t>
-      </w:r>
-      <w:r>
-        <w:t>.</w:t>
-      </w:r>
-    </w:p>
-    <w:p>
-      <w:pPr>
-        <w:pStyle w:val="Times14"/>
-      </w:pPr>
+        <w:t xml:space="preserve">Kc = </w:t>
+      </w:r>
+      <w:bookmarkStart w:id="12" w:name="_Hlk147092898"/>
       <w:r>
         <w:rPr>
           <w:lang w:val="en-US"/>
         </w:rPr>
-        <w:t>Kc</w:t>
-      </w:r>
-      <w:r>
-        <w:t xml:space="preserve"> = 0.</w:t>
-      </w:r>
-      <w:r>
-        <w:t>7</w:t>
-      </w:r>
-      <w:r>
-        <w:t xml:space="preserve"> * 0.9 = 0.</w:t>
-      </w:r>
-      <w:r>
-        <w:t>63</w:t>
-      </w:r>
-    </w:p>
-    <w:p>
-      <w:pPr>
-        <w:pStyle w:val="Times14"/>
-      </w:pPr>
-      <w:r>
-        <w:t>Правило №17</w:t>
-      </w:r>
-      <w:r>
-        <w:t>.</w:t>
-      </w:r>
-    </w:p>
-    <w:p>
-      <w:pPr>
-        <w:pStyle w:val="Times14"/>
-      </w:pPr>
+        <w:t>0.</w:t>
+      </w:r>
+      <w:r>
+        <w:t>938036</w:t>
+      </w:r>
       <w:r>
         <w:rPr>
           <w:lang w:val="en-US"/>
         </w:rPr>
-        <w:t>Kc</w:t>
-      </w:r>
-      <w:r>
-        <w:t xml:space="preserve"> = 0.</w:t>
-      </w:r>
-      <w:r>
-        <w:t>75</w:t>
-      </w:r>
-      <w:r>
-        <w:t xml:space="preserve"> * 0.9 = 0.</w:t>
-      </w:r>
-      <w:r>
-        <w:t>675</w:t>
-      </w:r>
-    </w:p>
-    <w:p>
-      <w:pPr>
-        <w:pStyle w:val="Times14"/>
-      </w:pPr>
-      <w:r>
-        <w:t>Правило №19</w:t>
-      </w:r>
-      <w:r>
-        <w:t>.</w:t>
-      </w:r>
-    </w:p>
-    <w:p>
-      <w:pPr>
-        <w:pStyle w:val="Times14"/>
-      </w:pPr>
+        <w:t>+0.</w:t>
+      </w:r>
+      <w:r>
+        <w:t>892117</w:t>
+      </w:r>
       <w:r>
         <w:rPr>
           <w:lang w:val="en-US"/>
         </w:rPr>
-        <w:t>K</w:t>
-      </w:r>
-      <w:r>
-        <w:t>с</w:t>
-      </w:r>
-      <w:r>
-        <w:t xml:space="preserve"> = </w:t>
-      </w:r>
-      <w:proofErr w:type="gramStart"/>
+        <w:t xml:space="preserve"> – 0.</w:t>
+      </w:r>
+      <w:r>
+        <w:t>938036</w:t>
+      </w:r>
       <w:r>
         <w:rPr>
           <w:lang w:val="en-US"/>
         </w:rPr>
-        <w:t>min</w:t>
-      </w:r>
-      <w:r>
-        <w:t>(</w:t>
-      </w:r>
-      <w:proofErr w:type="gramEnd"/>
-      <w:r>
-        <w:t>-</w:t>
-      </w:r>
-      <w:r>
-        <w:t>0.</w:t>
-      </w:r>
-      <w:r>
-        <w:t>9</w:t>
-      </w:r>
-      <w:r>
-        <w:t>, 0.</w:t>
-      </w:r>
-      <w:r>
-        <w:t>9</w:t>
-      </w:r>
-      <w:r>
-        <w:t xml:space="preserve">) * </w:t>
-      </w:r>
-      <w:r>
-        <w:t>-</w:t>
-      </w:r>
-      <w:r>
-        <w:t>0.</w:t>
-      </w:r>
-      <w:r>
-        <w:t>3</w:t>
-      </w:r>
-      <w:r>
-        <w:t xml:space="preserve"> = 0.</w:t>
-      </w:r>
-      <w:r>
-        <w:t>27</w:t>
-      </w:r>
-    </w:p>
-    <w:p>
-      <w:pPr>
-        <w:pStyle w:val="Times14"/>
-      </w:pPr>
-      <w:r>
-        <w:t>Правило №20</w:t>
-      </w:r>
-      <w:r>
-        <w:t>.</w:t>
-      </w:r>
-    </w:p>
-    <w:p>
-      <w:pPr>
-        <w:pStyle w:val="Times14"/>
-      </w:pPr>
+        <w:t xml:space="preserve"> *</w:t>
+      </w:r>
       <w:r>
         <w:rPr>
           <w:lang w:val="en-US"/>
         </w:rPr>
-        <w:t>K</w:t>
-      </w:r>
-      <w:r>
-        <w:t>с</w:t>
-      </w:r>
-      <w:r>
-        <w:t xml:space="preserve"> = </w:t>
-      </w:r>
-      <w:proofErr w:type="gramStart"/>
+        <w:t xml:space="preserve"> 0.</w:t>
+      </w:r>
+      <w:r>
+        <w:t>892117</w:t>
+      </w:r>
       <w:r>
         <w:rPr>
           <w:lang w:val="en-US"/>
         </w:rPr>
-        <w:t>min</w:t>
-      </w:r>
-      <w:r>
-        <w:t>(</w:t>
-      </w:r>
-      <w:proofErr w:type="gramEnd"/>
-      <w:r>
-        <w:t>0.</w:t>
-      </w:r>
-      <w:r>
-        <w:t>75</w:t>
-      </w:r>
-      <w:r>
-        <w:t>, 0.</w:t>
-      </w:r>
-      <w:r>
-        <w:t>65</w:t>
-      </w:r>
-      <w:r>
-        <w:t>) * 0.</w:t>
-      </w:r>
-      <w:r>
-        <w:t>9</w:t>
-      </w:r>
-      <w:r>
-        <w:t xml:space="preserve"> = 0.</w:t>
-      </w:r>
-      <w:r>
-        <w:t>585</w:t>
-      </w:r>
-    </w:p>
-    <w:p>
-      <w:pPr>
-        <w:pStyle w:val="Times14"/>
-      </w:pPr>
-      <w:r>
-        <w:t>Для подсчета коэффициентов воспользуемся формулой:</w:t>
-      </w:r>
-    </w:p>
-    <w:p>
-      <w:pPr>
-        <w:pStyle w:val="Times14"/>
+        <w:t xml:space="preserve"> </w:t>
+      </w:r>
+      <w:bookmarkEnd w:id="12"/>
+      <w:r>
         <w:rPr>
           <w:lang w:val="en-US"/>
         </w:rPr>
-      </w:pPr>
-      <w:r>
-        <w:rPr>
-          <w:lang w:val="en-US"/>
-        </w:rPr>
-        <w:t>K = k1 + k2 – k1 * k2</w:t>
-      </w:r>
-    </w:p>
-    <w:p>
-      <w:pPr>
-        <w:pStyle w:val="Times14"/>
-      </w:pPr>
-      <w:r>
-        <w:rPr>
-          <w:lang w:val="en-US"/>
-        </w:rPr>
-        <w:t>K1 = 0.5</w:t>
-      </w:r>
-      <w:r>
-        <w:t>85</w:t>
-      </w:r>
-      <w:r>
-        <w:rPr>
-          <w:lang w:val="en-US"/>
-        </w:rPr>
-        <w:t xml:space="preserve"> + 0.</w:t>
-      </w:r>
-      <w:r>
-        <w:t>81</w:t>
-      </w:r>
-      <w:r>
-        <w:rPr>
-          <w:lang w:val="en-US"/>
-        </w:rPr>
-        <w:t xml:space="preserve"> – 0.5</w:t>
-      </w:r>
-      <w:r>
-        <w:t>85</w:t>
-      </w:r>
-      <w:r>
-        <w:rPr>
-          <w:lang w:val="en-US"/>
-        </w:rPr>
-        <w:t xml:space="preserve"> * 0.</w:t>
-      </w:r>
-      <w:r>
-        <w:t>81</w:t>
-      </w:r>
-      <w:r>
-        <w:rPr>
-          <w:lang w:val="en-US"/>
-        </w:rPr>
-        <w:t xml:space="preserve"> = 0.</w:t>
-      </w:r>
-      <w:r>
-        <w:t>92115</w:t>
-      </w:r>
-    </w:p>
-    <w:p>
-      <w:pPr>
-        <w:pStyle w:val="Times14"/>
-      </w:pPr>
-      <w:r>
-        <w:rPr>
-          <w:lang w:val="en-US"/>
-        </w:rPr>
-        <w:t xml:space="preserve">K2 = </w:t>
-      </w:r>
-      <w:bookmarkStart w:id="11" w:name="_Hlk147092841"/>
-      <w:r>
-        <w:rPr>
-          <w:lang w:val="en-US"/>
-        </w:rPr>
-        <w:t>0.</w:t>
-      </w:r>
-      <w:r>
-        <w:t xml:space="preserve"> </w:t>
-      </w:r>
-      <w:r>
-        <w:t>92115</w:t>
-      </w:r>
-      <w:r>
-        <w:rPr>
-          <w:lang w:val="en-US"/>
-        </w:rPr>
-        <w:t xml:space="preserve"> + 0.</w:t>
-      </w:r>
-      <w:r>
-        <w:t>27</w:t>
-      </w:r>
-      <w:r>
-        <w:rPr>
-          <w:lang w:val="en-US"/>
-        </w:rPr>
-        <w:t xml:space="preserve"> – 0.</w:t>
-      </w:r>
-      <w:r>
-        <w:t xml:space="preserve"> </w:t>
-      </w:r>
-      <w:r>
-        <w:t>92115</w:t>
-      </w:r>
-      <w:r>
-        <w:rPr>
-          <w:lang w:val="en-US"/>
-        </w:rPr>
-        <w:t xml:space="preserve"> * 0.</w:t>
-      </w:r>
-      <w:r>
-        <w:t>27</w:t>
-      </w:r>
-      <w:r>
-        <w:rPr>
-          <w:lang w:val="en-US"/>
-        </w:rPr>
-        <w:t xml:space="preserve"> </w:t>
-      </w:r>
-      <w:bookmarkEnd w:id="11"/>
-      <w:r>
-        <w:rPr>
-          <w:lang w:val="en-US"/>
-        </w:rPr>
-        <w:t>= 0.9</w:t>
-      </w:r>
-      <w:r>
-        <w:t>424395</w:t>
-      </w:r>
-    </w:p>
-    <w:p>
-      <w:pPr>
-        <w:pStyle w:val="Times14"/>
-      </w:pPr>
-      <w:r>
-        <w:rPr>
-          <w:lang w:val="en-US"/>
-        </w:rPr>
-        <w:t>K</w:t>
-      </w:r>
-      <w:r>
-        <w:t>3</w:t>
-      </w:r>
-      <w:r>
-        <w:rPr>
-          <w:lang w:val="en-US"/>
-        </w:rPr>
-        <w:t xml:space="preserve"> = 0.</w:t>
-      </w:r>
-      <w:r>
-        <w:t xml:space="preserve"> </w:t>
-      </w:r>
-      <w:r>
-        <w:rPr>
-          <w:lang w:val="en-US"/>
-        </w:rPr>
-        <w:t>9</w:t>
-      </w:r>
-      <w:r>
-        <w:t>424395</w:t>
-      </w:r>
-      <w:r>
-        <w:rPr>
-          <w:lang w:val="en-US"/>
-        </w:rPr>
-        <w:t xml:space="preserve"> + 0.</w:t>
-      </w:r>
-      <w:r>
-        <w:t>765</w:t>
-      </w:r>
-      <w:r>
-        <w:rPr>
-          <w:lang w:val="en-US"/>
-        </w:rPr>
-        <w:t xml:space="preserve"> – 0.</w:t>
-      </w:r>
-      <w:r>
-        <w:t xml:space="preserve"> </w:t>
-      </w:r>
-      <w:r>
-        <w:rPr>
-          <w:lang w:val="en-US"/>
-        </w:rPr>
-        <w:t>9</w:t>
-      </w:r>
-      <w:r>
-        <w:t>424395</w:t>
-      </w:r>
-      <w:r>
-        <w:rPr>
-          <w:lang w:val="en-US"/>
-        </w:rPr>
-        <w:t xml:space="preserve"> * 0.</w:t>
-      </w:r>
-      <w:r>
-        <w:t>765</w:t>
-      </w:r>
-      <w:r>
-        <w:rPr>
-          <w:lang w:val="en-US"/>
-        </w:rPr>
-        <w:t xml:space="preserve"> = 0.</w:t>
-      </w:r>
-      <w:r>
-        <w:t>9864732825</w:t>
-      </w:r>
-    </w:p>
-    <w:p>
-      <w:pPr>
-        <w:pStyle w:val="Times14"/>
-      </w:pPr>
-      <w:r>
-        <w:rPr>
-          <w:lang w:val="en-US"/>
-        </w:rPr>
-        <w:t>K</w:t>
-      </w:r>
-      <w:r>
-        <w:t>4</w:t>
-      </w:r>
-      <w:r>
-        <w:rPr>
-          <w:lang w:val="en-US"/>
-        </w:rPr>
-        <w:t xml:space="preserve"> = 0.</w:t>
-      </w:r>
-      <w:r>
-        <w:t xml:space="preserve"> </w:t>
-      </w:r>
-      <w:r>
-        <w:t>986473</w:t>
-      </w:r>
-      <w:r>
-        <w:rPr>
-          <w:lang w:val="en-US"/>
-        </w:rPr>
-        <w:t xml:space="preserve"> + 0.</w:t>
-      </w:r>
-      <w:r>
-        <w:t>72</w:t>
-      </w:r>
-      <w:r>
-        <w:rPr>
-          <w:lang w:val="en-US"/>
-        </w:rPr>
-        <w:t xml:space="preserve"> – 0.</w:t>
-      </w:r>
-      <w:r>
-        <w:t xml:space="preserve"> </w:t>
-      </w:r>
-      <w:r>
-        <w:t>986473</w:t>
-      </w:r>
-      <w:r>
-        <w:rPr>
-          <w:lang w:val="en-US"/>
-        </w:rPr>
-        <w:t xml:space="preserve"> * 0.</w:t>
-      </w:r>
-      <w:r>
-        <w:t>72</w:t>
-      </w:r>
-      <w:r>
-        <w:rPr>
-          <w:lang w:val="en-US"/>
-        </w:rPr>
-        <w:t xml:space="preserve"> = 0.</w:t>
-      </w:r>
-      <w:r>
-        <w:t>996212</w:t>
-      </w:r>
-    </w:p>
-    <w:p>
-      <w:pPr>
-        <w:pStyle w:val="Times14"/>
-      </w:pPr>
-      <w:r>
-        <w:rPr>
-          <w:lang w:val="en-US"/>
-        </w:rPr>
-        <w:t>K</w:t>
-      </w:r>
-      <w:r>
-        <w:t>5</w:t>
-      </w:r>
-      <w:r>
-        <w:rPr>
-          <w:lang w:val="en-US"/>
-        </w:rPr>
-        <w:t xml:space="preserve"> = 0.</w:t>
-      </w:r>
-      <w:r>
-        <w:t xml:space="preserve"> </w:t>
-      </w:r>
-      <w:r>
-        <w:t>996212</w:t>
-      </w:r>
-      <w:r>
-        <w:rPr>
-          <w:lang w:val="en-US"/>
-        </w:rPr>
-        <w:t xml:space="preserve"> + 0.</w:t>
-      </w:r>
-      <w:r>
-        <w:t>63</w:t>
-      </w:r>
-      <w:r>
-        <w:rPr>
-          <w:lang w:val="en-US"/>
-        </w:rPr>
-        <w:t xml:space="preserve"> – 0.</w:t>
-      </w:r>
-      <w:r>
-        <w:t xml:space="preserve"> </w:t>
-      </w:r>
-      <w:r>
-        <w:t>996212</w:t>
-      </w:r>
-      <w:r>
-        <w:rPr>
-          <w:lang w:val="en-US"/>
-        </w:rPr>
-        <w:t xml:space="preserve"> * 0.</w:t>
-      </w:r>
-      <w:r>
-        <w:t>63</w:t>
-      </w:r>
-      <w:r>
-        <w:rPr>
-          <w:lang w:val="en-US"/>
-        </w:rPr>
-        <w:t xml:space="preserve"> = 0.</w:t>
-      </w:r>
-      <w:r>
-        <w:t>998598</w:t>
-      </w:r>
-    </w:p>
-    <w:p>
-      <w:pPr>
-        <w:pStyle w:val="Times14"/>
-      </w:pPr>
-      <w:r>
-        <w:rPr>
-          <w:lang w:val="en-US"/>
-        </w:rPr>
-        <w:t>K</w:t>
-      </w:r>
-      <w:r>
-        <w:t>6</w:t>
-      </w:r>
-      <w:r>
-        <w:rPr>
-          <w:lang w:val="en-US"/>
-        </w:rPr>
-        <w:t xml:space="preserve"> = 0.</w:t>
-      </w:r>
-      <w:r>
-        <w:t>998598</w:t>
-      </w:r>
-      <w:r>
-        <w:rPr>
-          <w:lang w:val="en-US"/>
-        </w:rPr>
-        <w:t xml:space="preserve"> + 0.</w:t>
-      </w:r>
-      <w:r>
-        <w:t>675</w:t>
-      </w:r>
-      <w:r>
-        <w:rPr>
-          <w:lang w:val="en-US"/>
-        </w:rPr>
-        <w:t xml:space="preserve"> – 0.</w:t>
-      </w:r>
-      <w:r>
-        <w:t xml:space="preserve"> </w:t>
-      </w:r>
-      <w:r>
-        <w:t>998598</w:t>
-      </w:r>
-      <w:r>
-        <w:rPr>
-          <w:lang w:val="en-US"/>
-        </w:rPr>
-        <w:t xml:space="preserve"> * 0.</w:t>
-      </w:r>
-      <w:r>
-        <w:t>675</w:t>
-      </w:r>
-      <w:r>
-        <w:rPr>
-          <w:lang w:val="en-US"/>
-        </w:rPr>
-        <w:t xml:space="preserve"> = 0.</w:t>
-      </w:r>
-      <w:r>
-        <w:t>999544</w:t>
-      </w:r>
-    </w:p>
-    <w:p>
-      <w:pPr>
-        <w:pStyle w:val="Times14"/>
-      </w:pPr>
-      <w:r>
-        <w:rPr>
-          <w:lang w:val="en-US"/>
-        </w:rPr>
-        <w:t>K</w:t>
-      </w:r>
-      <w:r>
-        <w:t>7</w:t>
-      </w:r>
-      <w:r>
-        <w:rPr>
-          <w:lang w:val="en-US"/>
-        </w:rPr>
-        <w:t xml:space="preserve"> = 0.</w:t>
-      </w:r>
-      <w:r>
-        <w:t>999544</w:t>
-      </w:r>
-      <w:r>
-        <w:rPr>
-          <w:lang w:val="en-US"/>
-        </w:rPr>
-        <w:t xml:space="preserve"> + 0.</w:t>
-      </w:r>
-      <w:r>
-        <w:t>27</w:t>
-      </w:r>
-      <w:r>
-        <w:rPr>
-          <w:lang w:val="en-US"/>
-        </w:rPr>
-        <w:t xml:space="preserve"> – 0.</w:t>
-      </w:r>
-      <w:r>
-        <w:t>999544</w:t>
-      </w:r>
-      <w:r>
-        <w:t xml:space="preserve"> </w:t>
-      </w:r>
-      <w:r>
-        <w:rPr>
-          <w:lang w:val="en-US"/>
-        </w:rPr>
-        <w:t>* 0.</w:t>
-      </w:r>
-      <w:r>
-        <w:t>27</w:t>
-      </w:r>
-      <w:r>
-        <w:rPr>
-          <w:lang w:val="en-US"/>
-        </w:rPr>
-        <w:t xml:space="preserve"> = 0.</w:t>
-      </w:r>
-      <w:r>
-        <w:t>999667</w:t>
-      </w:r>
-    </w:p>
-    <w:p>
-      <w:pPr>
-        <w:pStyle w:val="Times14"/>
-      </w:pPr>
-      <w:r>
-        <w:rPr>
-          <w:lang w:val="en-US"/>
-        </w:rPr>
-        <w:t xml:space="preserve">Kc = </w:t>
-      </w:r>
-      <w:bookmarkStart w:id="12" w:name="_Hlk147092898"/>
-      <w:r>
-        <w:rPr>
-          <w:lang w:val="en-US"/>
-        </w:rPr>
-        <w:t>0.</w:t>
-      </w:r>
-      <w:r>
-        <w:t xml:space="preserve"> </w:t>
-      </w:r>
-      <w:r>
-        <w:t>999667</w:t>
-      </w:r>
-      <w:r>
-        <w:rPr>
-          <w:lang w:val="en-US"/>
-        </w:rPr>
-        <w:t>+0.5</w:t>
-      </w:r>
-      <w:r>
-        <w:t>85</w:t>
-      </w:r>
-      <w:r>
-        <w:rPr>
-          <w:lang w:val="en-US"/>
-        </w:rPr>
-        <w:t xml:space="preserve"> – 0.</w:t>
-      </w:r>
-      <w:r>
-        <w:t xml:space="preserve"> </w:t>
-      </w:r>
-      <w:r>
-        <w:t>999667</w:t>
-      </w:r>
-      <w:r>
-        <w:rPr>
-          <w:lang w:val="en-US"/>
-        </w:rPr>
-        <w:t xml:space="preserve"> * 0.5</w:t>
-      </w:r>
-      <w:r>
-        <w:t>85</w:t>
-      </w:r>
-      <w:r>
-        <w:rPr>
-          <w:lang w:val="en-US"/>
-        </w:rPr>
-        <w:t xml:space="preserve"> </w:t>
-      </w:r>
-      <w:bookmarkEnd w:id="12"/>
-      <w:r>
-        <w:rPr>
-          <w:lang w:val="en-US"/>
-        </w:rPr>
-        <w:t>= 0.9</w:t>
-      </w:r>
-      <w:r>
-        <w:t>99891</w:t>
+        <w:t>= 0.</w:t>
+      </w:r>
+      <w:r>
+        <w:t>993315</w:t>
       </w:r>
     </w:p>
     <w:p>
@@ -11853,16 +11765,24 @@
         <w:ind w:firstLine="0"/>
         <w:jc w:val="center"/>
       </w:pPr>
+    </w:p>
+    <w:p>
+      <w:pPr>
+        <w:pStyle w:val="Times14"/>
+        <w:ind w:firstLine="0"/>
+        <w:jc w:val="center"/>
+      </w:pPr>
       <w:r>
         <w:rPr>
           <w:noProof/>
+          <w:lang w:eastAsia="ru-RU"/>
         </w:rPr>
         <w:lastRenderedPageBreak/>
         <w:drawing>
-          <wp:inline distT="0" distB="0" distL="0" distR="0" wp14:anchorId="100D62AE" wp14:editId="717829FE">
-            <wp:extent cx="3973993" cy="1626781"/>
-            <wp:effectExtent l="0" t="0" r="7620" b="0"/>
-            <wp:docPr id="1092891645" name="Рисунок 1"/>
+          <wp:inline distT="0" distB="0" distL="0" distR="0" wp14:anchorId="7A778C1D" wp14:editId="4F12C0D0">
+            <wp:extent cx="3362179" cy="1681090"/>
+            <wp:effectExtent l="0" t="0" r="0" b="0"/>
+            <wp:docPr id="1" name="Рисунок 1"/>
             <wp:cNvGraphicFramePr>
               <a:graphicFrameLocks xmlns:a="http://schemas.openxmlformats.org/drawingml/2006/main" noChangeAspect="1"/>
             </wp:cNvGraphicFramePr>
@@ -11870,11 +11790,11 @@
               <a:graphicData uri="http://schemas.openxmlformats.org/drawingml/2006/picture">
                 <pic:pic xmlns:pic="http://schemas.openxmlformats.org/drawingml/2006/picture">
                   <pic:nvPicPr>
-                    <pic:cNvPr id="1092891645" name="Рисунок 1092891645"/>
+                    <pic:cNvPr id="0" name="2024-09-18_12-35-15.png"/>
                     <pic:cNvPicPr/>
                   </pic:nvPicPr>
                   <pic:blipFill>
-                    <a:blip r:embed="rId6">
+                    <a:blip r:embed="rId7">
                       <a:extLst>
                         <a:ext uri="{28A0092B-C50C-407E-A947-70E740481C1C}">
                           <a14:useLocalDpi xmlns:a14="http://schemas.microsoft.com/office/drawing/2010/main" val="0"/>
@@ -11888,7 +11808,7 @@
                   <pic:spPr>
                     <a:xfrm>
                       <a:off x="0" y="0"/>
-                      <a:ext cx="3982964" cy="1630453"/>
+                      <a:ext cx="3365565" cy="1682783"/>
                     </a:xfrm>
                     <a:prstGeom prst="rect">
                       <a:avLst/>
@@ -11915,6 +11835,8 @@
       <w:pPr>
         <w:pStyle w:val="Times14"/>
       </w:pPr>
+      <w:bookmarkStart w:id="13" w:name="_GoBack"/>
+      <w:bookmarkEnd w:id="13"/>
     </w:p>
     <w:p>
       <w:pPr>
@@ -11950,8 +11872,8 @@
 </file>
 
 <file path=word/numbering.xml><?xml version="1.0" encoding="utf-8"?>
-<w:numbering xmlns:wpc="http://schemas.microsoft.com/office/word/2010/wordprocessingCanvas" xmlns:cx="http://schemas.microsoft.com/office/drawing/2014/chartex" xmlns:cx1="http://schemas.microsoft.com/office/drawing/2015/9/8/chartex" xmlns:cx2="http://schemas.microsoft.com/office/drawing/2015/10/21/chartex" xmlns:cx3="http://schemas.microsoft.com/office/drawing/2016/5/9/chartex" xmlns:cx4="http://schemas.microsoft.com/office/drawing/2016/5/10/chartex" xmlns:cx5="http://schemas.microsoft.com/office/drawing/2016/5/11/chartex" xmlns:cx6="http://schemas.microsoft.com/office/drawing/2016/5/12/chartex" xmlns:cx7="http://schemas.microsoft.com/office/drawing/2016/5/13/chartex" xmlns:cx8="http://schemas.microsoft.com/office/drawing/2016/5/14/chartex" xmlns:mc="http://schemas.openxmlformats.org/markup-compatibility/2006" xmlns:aink="http://schemas.microsoft.com/office/drawing/2016/ink" xmlns:am3d="http://schemas.microsoft.com/office/drawing/2017/model3d" xmlns:o="urn:schemas-microsoft-com:office:office" xmlns:oel="http://schemas.microsoft.com/office/2019/extlst" xmlns:r="http://schemas.openxmlformats.org/officeDocument/2006/relationships" xmlns:m="http://schemas.openxmlformats.org/officeDocument/2006/math" xmlns:v="urn:schemas-microsoft-com:vml" xmlns:wp14="http://schemas.microsoft.com/office/word/2010/wordprocessingDrawing" xmlns:wp="http://schemas.openxmlformats.org/drawingml/2006/wordprocessingDrawing" xmlns:w10="urn:schemas-microsoft-com:office:word" xmlns:w="http://schemas.openxmlformats.org/wordprocessingml/2006/main" xmlns:w14="http://schemas.microsoft.com/office/word/2010/wordml" xmlns:w15="http://schemas.microsoft.com/office/word/2012/wordml" xmlns:w16cex="http://schemas.microsoft.com/office/word/2018/wordml/cex" xmlns:w16cid="http://schemas.microsoft.com/office/word/2016/wordml/cid" xmlns:w16="http://schemas.microsoft.com/office/word/2018/wordml" xmlns:w16du="http://schemas.microsoft.com/office/word/2023/wordml/word16du" xmlns:w16sdtdh="http://schemas.microsoft.com/office/word/2020/wordml/sdtdatahash" xmlns:w16se="http://schemas.microsoft.com/office/word/2015/wordml/symex" xmlns:wpg="http://schemas.microsoft.com/office/word/2010/wordprocessingGroup" xmlns:wpi="http://schemas.microsoft.com/office/word/2010/wordprocessingInk" xmlns:wne="http://schemas.microsoft.com/office/word/2006/wordml" xmlns:wps="http://schemas.microsoft.com/office/word/2010/wordprocessingShape" mc:Ignorable="w14 w15 w16se w16cid w16 w16cex w16sdtdh w16du wp14">
-  <w:abstractNum w:abstractNumId="0" w15:restartNumberingAfterBreak="0">
+<w:numbering xmlns:wpc="http://schemas.microsoft.com/office/word/2010/wordprocessingCanvas" xmlns:mc="http://schemas.openxmlformats.org/markup-compatibility/2006" xmlns:o="urn:schemas-microsoft-com:office:office" xmlns:r="http://schemas.openxmlformats.org/officeDocument/2006/relationships" xmlns:m="http://schemas.openxmlformats.org/officeDocument/2006/math" xmlns:v="urn:schemas-microsoft-com:vml" xmlns:wp14="http://schemas.microsoft.com/office/word/2010/wordprocessingDrawing" xmlns:wp="http://schemas.openxmlformats.org/drawingml/2006/wordprocessingDrawing" xmlns:w10="urn:schemas-microsoft-com:office:word" xmlns:w="http://schemas.openxmlformats.org/wordprocessingml/2006/main" xmlns:w14="http://schemas.microsoft.com/office/word/2010/wordml" xmlns:wpg="http://schemas.microsoft.com/office/word/2010/wordprocessingGroup" xmlns:wpi="http://schemas.microsoft.com/office/word/2010/wordprocessingInk" xmlns:wne="http://schemas.microsoft.com/office/word/2006/wordml" xmlns:wps="http://schemas.microsoft.com/office/word/2010/wordprocessingShape" mc:Ignorable="w14 wp14">
+  <w:abstractNum w:abstractNumId="0">
     <w:nsid w:val="05F70D84"/>
     <w:multiLevelType w:val="hybridMultilevel"/>
     <w:tmpl w:val="447CB360"/>
@@ -12064,7 +11986,7 @@
       </w:rPr>
     </w:lvl>
   </w:abstractNum>
-  <w:abstractNum w:abstractNumId="1" w15:restartNumberingAfterBreak="0">
+  <w:abstractNum w:abstractNumId="1">
     <w:nsid w:val="0CA4331E"/>
     <w:multiLevelType w:val="multilevel"/>
     <w:tmpl w:val="D924C088"/>
@@ -12186,7 +12108,7 @@
       </w:rPr>
     </w:lvl>
   </w:abstractNum>
-  <w:abstractNum w:abstractNumId="2" w15:restartNumberingAfterBreak="0">
+  <w:abstractNum w:abstractNumId="2">
     <w:nsid w:val="0DF119F1"/>
     <w:multiLevelType w:val="hybridMultilevel"/>
     <w:tmpl w:val="CEB8DD9A"/>
@@ -12275,7 +12197,7 @@
       </w:pPr>
     </w:lvl>
   </w:abstractNum>
-  <w:abstractNum w:abstractNumId="3" w15:restartNumberingAfterBreak="0">
+  <w:abstractNum w:abstractNumId="3">
     <w:nsid w:val="21C37350"/>
     <w:multiLevelType w:val="hybridMultilevel"/>
     <w:tmpl w:val="8D928180"/>
@@ -12364,7 +12286,7 @@
       </w:pPr>
     </w:lvl>
   </w:abstractNum>
-  <w:abstractNum w:abstractNumId="4" w15:restartNumberingAfterBreak="0">
+  <w:abstractNum w:abstractNumId="4">
     <w:nsid w:val="3A726FC4"/>
     <w:multiLevelType w:val="hybridMultilevel"/>
     <w:tmpl w:val="2558F39A"/>
@@ -12477,7 +12399,7 @@
       </w:rPr>
     </w:lvl>
   </w:abstractNum>
-  <w:abstractNum w:abstractNumId="5" w15:restartNumberingAfterBreak="0">
+  <w:abstractNum w:abstractNumId="5">
     <w:nsid w:val="3C0422A3"/>
     <w:multiLevelType w:val="hybridMultilevel"/>
     <w:tmpl w:val="7156905C"/>
@@ -12566,7 +12488,7 @@
       </w:pPr>
     </w:lvl>
   </w:abstractNum>
-  <w:abstractNum w:abstractNumId="6" w15:restartNumberingAfterBreak="0">
+  <w:abstractNum w:abstractNumId="6">
     <w:nsid w:val="40036FFC"/>
     <w:multiLevelType w:val="hybridMultilevel"/>
     <w:tmpl w:val="C458D5D4"/>
@@ -12679,7 +12601,7 @@
       </w:rPr>
     </w:lvl>
   </w:abstractNum>
-  <w:abstractNum w:abstractNumId="7" w15:restartNumberingAfterBreak="0">
+  <w:abstractNum w:abstractNumId="7">
     <w:nsid w:val="47E3139F"/>
     <w:multiLevelType w:val="hybridMultilevel"/>
     <w:tmpl w:val="CD78FF80"/>
@@ -12792,7 +12714,7 @@
       </w:rPr>
     </w:lvl>
   </w:abstractNum>
-  <w:abstractNum w:abstractNumId="8" w15:restartNumberingAfterBreak="0">
+  <w:abstractNum w:abstractNumId="8">
     <w:nsid w:val="48CA404D"/>
     <w:multiLevelType w:val="hybridMultilevel"/>
     <w:tmpl w:val="04D26D9E"/>
@@ -12905,7 +12827,7 @@
       </w:rPr>
     </w:lvl>
   </w:abstractNum>
-  <w:abstractNum w:abstractNumId="9" w15:restartNumberingAfterBreak="0">
+  <w:abstractNum w:abstractNumId="9">
     <w:nsid w:val="5AF11158"/>
     <w:multiLevelType w:val="hybridMultilevel"/>
     <w:tmpl w:val="DF068A0E"/>
@@ -12994,7 +12916,7 @@
       </w:pPr>
     </w:lvl>
   </w:abstractNum>
-  <w:abstractNum w:abstractNumId="10" w15:restartNumberingAfterBreak="0">
+  <w:abstractNum w:abstractNumId="10">
     <w:nsid w:val="76C37B7E"/>
     <w:multiLevelType w:val="hybridMultilevel"/>
     <w:tmpl w:val="AB78B268"/>
@@ -13107,7 +13029,7 @@
       </w:rPr>
     </w:lvl>
   </w:abstractNum>
-  <w:abstractNum w:abstractNumId="11" w15:restartNumberingAfterBreak="0">
+  <w:abstractNum w:abstractNumId="11">
     <w:nsid w:val="7DA277A7"/>
     <w:multiLevelType w:val="hybridMultilevel"/>
     <w:tmpl w:val="1E7E2160"/>
@@ -13220,43 +13142,43 @@
       </w:rPr>
     </w:lvl>
   </w:abstractNum>
-  <w:num w:numId="1" w16cid:durableId="1834103128">
+  <w:num w:numId="1">
     <w:abstractNumId w:val="5"/>
   </w:num>
-  <w:num w:numId="2" w16cid:durableId="280770103">
+  <w:num w:numId="2">
     <w:abstractNumId w:val="1"/>
   </w:num>
-  <w:num w:numId="3" w16cid:durableId="205996099">
+  <w:num w:numId="3">
     <w:abstractNumId w:val="9"/>
   </w:num>
-  <w:num w:numId="4" w16cid:durableId="2090930380">
+  <w:num w:numId="4">
     <w:abstractNumId w:val="11"/>
   </w:num>
-  <w:num w:numId="5" w16cid:durableId="174391518">
+  <w:num w:numId="5">
     <w:abstractNumId w:val="4"/>
   </w:num>
-  <w:num w:numId="6" w16cid:durableId="1019503390">
+  <w:num w:numId="6">
     <w:abstractNumId w:val="8"/>
   </w:num>
-  <w:num w:numId="7" w16cid:durableId="155386903">
+  <w:num w:numId="7">
     <w:abstractNumId w:val="2"/>
   </w:num>
-  <w:num w:numId="8" w16cid:durableId="703868038">
+  <w:num w:numId="8">
     <w:abstractNumId w:val="0"/>
   </w:num>
-  <w:num w:numId="9" w16cid:durableId="818498930">
+  <w:num w:numId="9">
     <w:abstractNumId w:val="10"/>
   </w:num>
-  <w:num w:numId="10" w16cid:durableId="1192720628">
+  <w:num w:numId="10">
     <w:abstractNumId w:val="7"/>
   </w:num>
-  <w:num w:numId="11" w16cid:durableId="1688485095">
+  <w:num w:numId="11">
     <w:abstractNumId w:val="6"/>
   </w:num>
-  <w:num w:numId="12" w16cid:durableId="1328361080">
+  <w:num w:numId="12">
     <w:abstractNumId w:val="3"/>
   </w:num>
-  <w:num w:numId="13" w16cid:durableId="1871648390">
+  <w:num w:numId="13">
     <w:abstractNumId w:val="1"/>
     <w:lvlOverride w:ilvl="0">
       <w:startOverride w:val="1"/>
@@ -13290,7 +13212,7 @@
 </file>
 
 <file path=word/styles.xml><?xml version="1.0" encoding="utf-8"?>
-<w:styles xmlns:mc="http://schemas.openxmlformats.org/markup-compatibility/2006" xmlns:r="http://schemas.openxmlformats.org/officeDocument/2006/relationships" xmlns:w="http://schemas.openxmlformats.org/wordprocessingml/2006/main" xmlns:w14="http://schemas.microsoft.com/office/word/2010/wordml" xmlns:w15="http://schemas.microsoft.com/office/word/2012/wordml" xmlns:w16cex="http://schemas.microsoft.com/office/word/2018/wordml/cex" xmlns:w16cid="http://schemas.microsoft.com/office/word/2016/wordml/cid" xmlns:w16="http://schemas.microsoft.com/office/word/2018/wordml" xmlns:w16du="http://schemas.microsoft.com/office/word/2023/wordml/word16du" xmlns:w16sdtdh="http://schemas.microsoft.com/office/word/2020/wordml/sdtdatahash" xmlns:w16se="http://schemas.microsoft.com/office/word/2015/wordml/symex" mc:Ignorable="w14 w15 w16se w16cid w16 w16cex w16sdtdh w16du">
+<w:styles xmlns:mc="http://schemas.openxmlformats.org/markup-compatibility/2006" xmlns:r="http://schemas.openxmlformats.org/officeDocument/2006/relationships" xmlns:w="http://schemas.openxmlformats.org/wordprocessingml/2006/main" xmlns:w14="http://schemas.microsoft.com/office/word/2010/wordml" mc:Ignorable="w14">
   <w:docDefaults>
     <w:rPrDefault>
       <w:rPr>
@@ -13306,383 +13228,145 @@
       </w:pPr>
     </w:pPrDefault>
   </w:docDefaults>
-  <w:latentStyles w:defLockedState="0" w:defUIPriority="99" w:defSemiHidden="0" w:defUnhideWhenUsed="0" w:defQFormat="0" w:count="376">
-    <w:lsdException w:name="Normal" w:uiPriority="0" w:qFormat="1"/>
-    <w:lsdException w:name="heading 1" w:uiPriority="9" w:qFormat="1"/>
-    <w:lsdException w:name="heading 2" w:semiHidden="1" w:uiPriority="9" w:unhideWhenUsed="1" w:qFormat="1"/>
-    <w:lsdException w:name="heading 3" w:semiHidden="1" w:uiPriority="9" w:unhideWhenUsed="1" w:qFormat="1"/>
-    <w:lsdException w:name="heading 4" w:semiHidden="1" w:uiPriority="9" w:unhideWhenUsed="1" w:qFormat="1"/>
-    <w:lsdException w:name="heading 5" w:semiHidden="1" w:uiPriority="9" w:unhideWhenUsed="1" w:qFormat="1"/>
-    <w:lsdException w:name="heading 6" w:semiHidden="1" w:uiPriority="9" w:unhideWhenUsed="1" w:qFormat="1"/>
-    <w:lsdException w:name="heading 7" w:semiHidden="1" w:uiPriority="9" w:unhideWhenUsed="1" w:qFormat="1"/>
-    <w:lsdException w:name="heading 8" w:semiHidden="1" w:uiPriority="9" w:unhideWhenUsed="1" w:qFormat="1"/>
-    <w:lsdException w:name="heading 9" w:semiHidden="1" w:uiPriority="9" w:unhideWhenUsed="1" w:qFormat="1"/>
-    <w:lsdException w:name="index 1" w:semiHidden="1" w:unhideWhenUsed="1"/>
-    <w:lsdException w:name="index 2" w:semiHidden="1" w:unhideWhenUsed="1"/>
-    <w:lsdException w:name="index 3" w:semiHidden="1" w:unhideWhenUsed="1"/>
-    <w:lsdException w:name="index 4" w:semiHidden="1" w:unhideWhenUsed="1"/>
-    <w:lsdException w:name="index 5" w:semiHidden="1" w:unhideWhenUsed="1"/>
-    <w:lsdException w:name="index 6" w:semiHidden="1" w:unhideWhenUsed="1"/>
-    <w:lsdException w:name="index 7" w:semiHidden="1" w:unhideWhenUsed="1"/>
-    <w:lsdException w:name="index 8" w:semiHidden="1" w:unhideWhenUsed="1"/>
-    <w:lsdException w:name="index 9" w:semiHidden="1" w:unhideWhenUsed="1"/>
-    <w:lsdException w:name="toc 1" w:semiHidden="1" w:uiPriority="39" w:unhideWhenUsed="1"/>
-    <w:lsdException w:name="toc 2" w:semiHidden="1" w:uiPriority="39" w:unhideWhenUsed="1"/>
-    <w:lsdException w:name="toc 3" w:semiHidden="1" w:uiPriority="39" w:unhideWhenUsed="1"/>
-    <w:lsdException w:name="toc 4" w:semiHidden="1" w:uiPriority="39" w:unhideWhenUsed="1"/>
-    <w:lsdException w:name="toc 5" w:semiHidden="1" w:uiPriority="39" w:unhideWhenUsed="1"/>
-    <w:lsdException w:name="toc 6" w:semiHidden="1" w:uiPriority="39" w:unhideWhenUsed="1"/>
-    <w:lsdException w:name="toc 7" w:semiHidden="1" w:uiPriority="39" w:unhideWhenUsed="1"/>
-    <w:lsdException w:name="toc 8" w:semiHidden="1" w:uiPriority="39" w:unhideWhenUsed="1"/>
-    <w:lsdException w:name="toc 9" w:semiHidden="1" w:uiPriority="39" w:unhideWhenUsed="1"/>
-    <w:lsdException w:name="Normal Indent" w:semiHidden="1" w:unhideWhenUsed="1"/>
-    <w:lsdException w:name="footnote text" w:semiHidden="1" w:unhideWhenUsed="1"/>
-    <w:lsdException w:name="annotation text" w:semiHidden="1" w:unhideWhenUsed="1"/>
-    <w:lsdException w:name="header" w:semiHidden="1" w:unhideWhenUsed="1"/>
-    <w:lsdException w:name="footer" w:semiHidden="1" w:unhideWhenUsed="1"/>
-    <w:lsdException w:name="index heading" w:semiHidden="1" w:unhideWhenUsed="1"/>
-    <w:lsdException w:name="caption" w:semiHidden="1" w:uiPriority="35" w:unhideWhenUsed="1" w:qFormat="1"/>
-    <w:lsdException w:name="table of figures" w:semiHidden="1" w:unhideWhenUsed="1"/>
-    <w:lsdException w:name="envelope address" w:semiHidden="1" w:unhideWhenUsed="1"/>
-    <w:lsdException w:name="envelope return" w:semiHidden="1" w:unhideWhenUsed="1"/>
-    <w:lsdException w:name="footnote reference" w:semiHidden="1" w:unhideWhenUsed="1"/>
-    <w:lsdException w:name="annotation reference" w:semiHidden="1" w:unhideWhenUsed="1"/>
-    <w:lsdException w:name="line number" w:semiHidden="1" w:unhideWhenUsed="1"/>
-    <w:lsdException w:name="page number" w:semiHidden="1" w:unhideWhenUsed="1"/>
-    <w:lsdException w:name="endnote reference" w:semiHidden="1" w:unhideWhenUsed="1"/>
-    <w:lsdException w:name="endnote text" w:semiHidden="1" w:unhideWhenUsed="1"/>
-    <w:lsdException w:name="table of authorities" w:semiHidden="1" w:unhideWhenUsed="1"/>
-    <w:lsdException w:name="macro" w:semiHidden="1" w:unhideWhenUsed="1"/>
-    <w:lsdException w:name="toa heading" w:semiHidden="1" w:unhideWhenUsed="1"/>
-    <w:lsdException w:name="List" w:semiHidden="1" w:unhideWhenUsed="1"/>
-    <w:lsdException w:name="List Bullet" w:semiHidden="1" w:unhideWhenUsed="1"/>
-    <w:lsdException w:name="List Number" w:semiHidden="1" w:unhideWhenUsed="1"/>
-    <w:lsdException w:name="List 2" w:semiHidden="1" w:unhideWhenUsed="1"/>
-    <w:lsdException w:name="List 3" w:semiHidden="1" w:unhideWhenUsed="1"/>
-    <w:lsdException w:name="List 4" w:semiHidden="1" w:unhideWhenUsed="1"/>
-    <w:lsdException w:name="List 5" w:semiHidden="1" w:unhideWhenUsed="1"/>
-    <w:lsdException w:name="List Bullet 2" w:semiHidden="1" w:unhideWhenUsed="1"/>
-    <w:lsdException w:name="List Bullet 3" w:semiHidden="1" w:unhideWhenUsed="1"/>
-    <w:lsdException w:name="List Bullet 4" w:semiHidden="1" w:unhideWhenUsed="1"/>
-    <w:lsdException w:name="List Bullet 5" w:semiHidden="1" w:unhideWhenUsed="1"/>
-    <w:lsdException w:name="List Number 2" w:semiHidden="1" w:unhideWhenUsed="1"/>
-    <w:lsdException w:name="List Number 3" w:semiHidden="1" w:unhideWhenUsed="1"/>
-    <w:lsdException w:name="List Number 4" w:semiHidden="1" w:unhideWhenUsed="1"/>
-    <w:lsdException w:name="List Number 5" w:semiHidden="1" w:unhideWhenUsed="1"/>
-    <w:lsdException w:name="Title" w:uiPriority="10" w:qFormat="1"/>
-    <w:lsdException w:name="Closing" w:semiHidden="1" w:unhideWhenUsed="1"/>
-    <w:lsdException w:name="Signature" w:semiHidden="1" w:unhideWhenUsed="1"/>
-    <w:lsdException w:name="Default Paragraph Font" w:semiHidden="1" w:uiPriority="1" w:unhideWhenUsed="1"/>
-    <w:lsdException w:name="Body Text" w:semiHidden="1" w:uiPriority="1" w:unhideWhenUsed="1" w:qFormat="1"/>
-    <w:lsdException w:name="Body Text Indent" w:semiHidden="1" w:unhideWhenUsed="1"/>
-    <w:lsdException w:name="List Continue" w:semiHidden="1" w:unhideWhenUsed="1"/>
-    <w:lsdException w:name="List Continue 2" w:semiHidden="1" w:unhideWhenUsed="1"/>
-    <w:lsdException w:name="List Continue 3" w:semiHidden="1" w:unhideWhenUsed="1"/>
-    <w:lsdException w:name="List Continue 4" w:semiHidden="1" w:unhideWhenUsed="1"/>
-    <w:lsdException w:name="List Continue 5" w:semiHidden="1" w:unhideWhenUsed="1"/>
-    <w:lsdException w:name="Message Header" w:semiHidden="1" w:unhideWhenUsed="1"/>
-    <w:lsdException w:name="Subtitle" w:uiPriority="11" w:qFormat="1"/>
-    <w:lsdException w:name="Salutation" w:semiHidden="1" w:unhideWhenUsed="1"/>
-    <w:lsdException w:name="Date" w:semiHidden="1" w:unhideWhenUsed="1"/>
-    <w:lsdException w:name="Body Text First Indent" w:semiHidden="1" w:unhideWhenUsed="1"/>
-    <w:lsdException w:name="Body Text First Indent 2" w:semiHidden="1" w:unhideWhenUsed="1"/>
-    <w:lsdException w:name="Note Heading" w:semiHidden="1" w:unhideWhenUsed="1"/>
-    <w:lsdException w:name="Body Text 2" w:semiHidden="1" w:unhideWhenUsed="1"/>
-    <w:lsdException w:name="Body Text 3" w:semiHidden="1" w:unhideWhenUsed="1"/>
-    <w:lsdException w:name="Body Text Indent 2" w:semiHidden="1" w:unhideWhenUsed="1"/>
-    <w:lsdException w:name="Body Text Indent 3" w:semiHidden="1" w:unhideWhenUsed="1"/>
-    <w:lsdException w:name="Block Text" w:semiHidden="1" w:unhideWhenUsed="1"/>
-    <w:lsdException w:name="Hyperlink" w:semiHidden="1" w:unhideWhenUsed="1"/>
-    <w:lsdException w:name="FollowedHyperlink" w:semiHidden="1" w:unhideWhenUsed="1"/>
-    <w:lsdException w:name="Strong" w:uiPriority="22" w:qFormat="1"/>
-    <w:lsdException w:name="Emphasis" w:uiPriority="20" w:qFormat="1"/>
-    <w:lsdException w:name="Document Map" w:semiHidden="1" w:unhideWhenUsed="1"/>
-    <w:lsdException w:name="Plain Text" w:semiHidden="1" w:unhideWhenUsed="1"/>
-    <w:lsdException w:name="E-mail Signature" w:semiHidden="1" w:unhideWhenUsed="1"/>
-    <w:lsdException w:name="HTML Top of Form" w:semiHidden="1" w:unhideWhenUsed="1"/>
-    <w:lsdException w:name="HTML Bottom of Form" w:semiHidden="1" w:unhideWhenUsed="1"/>
-    <w:lsdException w:name="Normal (Web)" w:semiHidden="1" w:unhideWhenUsed="1"/>
-    <w:lsdException w:name="HTML Acronym" w:semiHidden="1" w:unhideWhenUsed="1"/>
-    <w:lsdException w:name="HTML Address" w:semiHidden="1" w:unhideWhenUsed="1"/>
-    <w:lsdException w:name="HTML Cite" w:semiHidden="1" w:unhideWhenUsed="1"/>
-    <w:lsdException w:name="HTML Code" w:semiHidden="1" w:unhideWhenUsed="1"/>
-    <w:lsdException w:name="HTML Definition" w:semiHidden="1" w:unhideWhenUsed="1"/>
-    <w:lsdException w:name="HTML Keyboard" w:semiHidden="1" w:unhideWhenUsed="1"/>
-    <w:lsdException w:name="HTML Preformatted" w:semiHidden="1" w:unhideWhenUsed="1"/>
-    <w:lsdException w:name="HTML Sample" w:semiHidden="1" w:unhideWhenUsed="1"/>
-    <w:lsdException w:name="HTML Typewriter" w:semiHidden="1" w:unhideWhenUsed="1"/>
-    <w:lsdException w:name="HTML Variable" w:semiHidden="1" w:unhideWhenUsed="1"/>
-    <w:lsdException w:name="Normal Table" w:semiHidden="1" w:unhideWhenUsed="1"/>
-    <w:lsdException w:name="annotation subject" w:semiHidden="1" w:unhideWhenUsed="1"/>
-    <w:lsdException w:name="No List" w:semiHidden="1" w:unhideWhenUsed="1"/>
-    <w:lsdException w:name="Outline List 1" w:semiHidden="1" w:unhideWhenUsed="1"/>
-    <w:lsdException w:name="Outline List 2" w:semiHidden="1" w:unhideWhenUsed="1"/>
-    <w:lsdException w:name="Outline List 3" w:semiHidden="1" w:unhideWhenUsed="1"/>
-    <w:lsdException w:name="Table Simple 1" w:semiHidden="1" w:unhideWhenUsed="1"/>
-    <w:lsdException w:name="Table Simple 2" w:semiHidden="1" w:unhideWhenUsed="1"/>
-    <w:lsdException w:name="Table Simple 3" w:semiHidden="1" w:unhideWhenUsed="1"/>
-    <w:lsdException w:name="Table Classic 1" w:semiHidden="1" w:unhideWhenUsed="1"/>
-    <w:lsdException w:name="Table Classic 2" w:semiHidden="1" w:unhideWhenUsed="1"/>
-    <w:lsdException w:name="Table Classic 3" w:semiHidden="1" w:unhideWhenUsed="1"/>
-    <w:lsdException w:name="Table Classic 4" w:semiHidden="1" w:unhideWhenUsed="1"/>
-    <w:lsdException w:name="Table Colorful 1" w:semiHidden="1" w:unhideWhenUsed="1"/>
-    <w:lsdException w:name="Table Colorful 2" w:semiHidden="1" w:unhideWhenUsed="1"/>
-    <w:lsdException w:name="Table Colorful 3" w:semiHidden="1" w:unhideWhenUsed="1"/>
-    <w:lsdException w:name="Table Columns 1" w:semiHidden="1" w:unhideWhenUsed="1"/>
-    <w:lsdException w:name="Table Columns 2" w:semiHidden="1" w:unhideWhenUsed="1"/>
-    <w:lsdException w:name="Table Columns 3" w:semiHidden="1" w:unhideWhenUsed="1"/>
-    <w:lsdException w:name="Table Columns 4" w:semiHidden="1" w:unhideWhenUsed="1"/>
-    <w:lsdException w:name="Table Columns 5" w:semiHidden="1" w:unhideWhenUsed="1"/>
-    <w:lsdException w:name="Table Grid 1" w:semiHidden="1" w:unhideWhenUsed="1"/>
-    <w:lsdException w:name="Table Grid 2" w:semiHidden="1" w:unhideWhenUsed="1"/>
-    <w:lsdException w:name="Table Grid 3" w:semiHidden="1" w:unhideWhenUsed="1"/>
-    <w:lsdException w:name="Table Grid 4" w:semiHidden="1" w:unhideWhenUsed="1"/>
-    <w:lsdException w:name="Table Grid 5" w:semiHidden="1" w:unhideWhenUsed="1"/>
-    <w:lsdException w:name="Table Grid 6" w:semiHidden="1" w:unhideWhenUsed="1"/>
-    <w:lsdException w:name="Table Grid 7" w:semiHidden="1" w:unhideWhenUsed="1"/>
-    <w:lsdException w:name="Table Grid 8" w:semiHidden="1" w:unhideWhenUsed="1"/>
-    <w:lsdException w:name="Table List 1" w:semiHidden="1" w:unhideWhenUsed="1"/>
-    <w:lsdException w:name="Table List 2" w:semiHidden="1" w:unhideWhenUsed="1"/>
-    <w:lsdException w:name="Table List 3" w:semiHidden="1" w:unhideWhenUsed="1"/>
-    <w:lsdException w:name="Table List 4" w:semiHidden="1" w:unhideWhenUsed="1"/>
-    <w:lsdException w:name="Table List 5" w:semiHidden="1" w:unhideWhenUsed="1"/>
-    <w:lsdException w:name="Table List 6" w:semiHidden="1" w:unhideWhenUsed="1"/>
-    <w:lsdException w:name="Table List 7" w:semiHidden="1" w:unhideWhenUsed="1"/>
-    <w:lsdException w:name="Table List 8" w:semiHidden="1" w:unhideWhenUsed="1"/>
-    <w:lsdException w:name="Table 3D effects 1" w:semiHidden="1" w:unhideWhenUsed="1"/>
-    <w:lsdException w:name="Table 3D effects 2" w:semiHidden="1" w:unhideWhenUsed="1"/>
-    <w:lsdException w:name="Table 3D effects 3" w:semiHidden="1" w:unhideWhenUsed="1"/>
-    <w:lsdException w:name="Table Contemporary" w:semiHidden="1" w:unhideWhenUsed="1"/>
-    <w:lsdException w:name="Table Elegant" w:semiHidden="1" w:unhideWhenUsed="1"/>
-    <w:lsdException w:name="Table Professional" w:semiHidden="1" w:unhideWhenUsed="1"/>
-    <w:lsdException w:name="Table Subtle 1" w:semiHidden="1" w:unhideWhenUsed="1"/>
-    <w:lsdException w:name="Table Subtle 2" w:semiHidden="1" w:unhideWhenUsed="1"/>
-    <w:lsdException w:name="Table Web 1" w:semiHidden="1" w:unhideWhenUsed="1"/>
-    <w:lsdException w:name="Table Web 2" w:semiHidden="1" w:unhideWhenUsed="1"/>
-    <w:lsdException w:name="Table Web 3" w:semiHidden="1" w:unhideWhenUsed="1"/>
-    <w:lsdException w:name="Balloon Text" w:semiHidden="1" w:unhideWhenUsed="1"/>
-    <w:lsdException w:name="Table Grid" w:uiPriority="39"/>
-    <w:lsdException w:name="Table Theme" w:semiHidden="1" w:unhideWhenUsed="1"/>
-    <w:lsdException w:name="Placeholder Text" w:semiHidden="1"/>
-    <w:lsdException w:name="No Spacing" w:uiPriority="1" w:qFormat="1"/>
-    <w:lsdException w:name="Light Shading" w:uiPriority="60"/>
-    <w:lsdException w:name="Light List" w:uiPriority="61"/>
-    <w:lsdException w:name="Light Grid" w:uiPriority="62"/>
-    <w:lsdException w:name="Medium Shading 1" w:uiPriority="63"/>
-    <w:lsdException w:name="Medium Shading 2" w:uiPriority="64"/>
-    <w:lsdException w:name="Medium List 1" w:uiPriority="65"/>
-    <w:lsdException w:name="Medium List 2" w:uiPriority="66"/>
-    <w:lsdException w:name="Medium Grid 1" w:uiPriority="67"/>
-    <w:lsdException w:name="Medium Grid 2" w:uiPriority="68"/>
-    <w:lsdException w:name="Medium Grid 3" w:uiPriority="69"/>
-    <w:lsdException w:name="Dark List" w:uiPriority="70"/>
-    <w:lsdException w:name="Colorful Shading" w:uiPriority="71"/>
-    <w:lsdException w:name="Colorful List" w:uiPriority="72"/>
-    <w:lsdException w:name="Colorful Grid" w:uiPriority="73"/>
-    <w:lsdException w:name="Light Shading Accent 1" w:uiPriority="60"/>
-    <w:lsdException w:name="Light List Accent 1" w:uiPriority="61"/>
-    <w:lsdException w:name="Light Grid Accent 1" w:uiPriority="62"/>
-    <w:lsdException w:name="Medium Shading 1 Accent 1" w:uiPriority="63"/>
-    <w:lsdException w:name="Medium Shading 2 Accent 1" w:uiPriority="64"/>
-    <w:lsdException w:name="Medium List 1 Accent 1" w:uiPriority="65"/>
-    <w:lsdException w:name="Revision" w:semiHidden="1"/>
-    <w:lsdException w:name="List Paragraph" w:uiPriority="34" w:qFormat="1"/>
-    <w:lsdException w:name="Quote" w:uiPriority="29" w:qFormat="1"/>
-    <w:lsdException w:name="Intense Quote" w:uiPriority="30" w:qFormat="1"/>
-    <w:lsdException w:name="Medium List 2 Accent 1" w:uiPriority="66"/>
-    <w:lsdException w:name="Medium Grid 1 Accent 1" w:uiPriority="67"/>
-    <w:lsdException w:name="Medium Grid 2 Accent 1" w:uiPriority="68"/>
-    <w:lsdException w:name="Medium Grid 3 Accent 1" w:uiPriority="69"/>
-    <w:lsdException w:name="Dark List Accent 1" w:uiPriority="70"/>
-    <w:lsdException w:name="Colorful Shading Accent 1" w:uiPriority="71"/>
-    <w:lsdException w:name="Colorful List Accent 1" w:uiPriority="72"/>
-    <w:lsdException w:name="Colorful Grid Accent 1" w:uiPriority="73"/>
-    <w:lsdException w:name="Light Shading Accent 2" w:uiPriority="60"/>
-    <w:lsdException w:name="Light List Accent 2" w:uiPriority="61"/>
-    <w:lsdException w:name="Light Grid Accent 2" w:uiPriority="62"/>
-    <w:lsdException w:name="Medium Shading 1 Accent 2" w:uiPriority="63"/>
-    <w:lsdException w:name="Medium Shading 2 Accent 2" w:uiPriority="64"/>
-    <w:lsdException w:name="Medium List 1 Accent 2" w:uiPriority="65"/>
-    <w:lsdException w:name="Medium List 2 Accent 2" w:uiPriority="66"/>
-    <w:lsdException w:name="Medium Grid 1 Accent 2" w:uiPriority="67"/>
-    <w:lsdException w:name="Medium Grid 2 Accent 2" w:uiPriority="68"/>
-    <w:lsdException w:name="Medium Grid 3 Accent 2" w:uiPriority="69"/>
-    <w:lsdException w:name="Dark List Accent 2" w:uiPriority="70"/>
-    <w:lsdException w:name="Colorful Shading Accent 2" w:uiPriority="71"/>
-    <w:lsdException w:name="Colorful List Accent 2" w:uiPriority="72"/>
-    <w:lsdException w:name="Colorful Grid Accent 2" w:uiPriority="73"/>
-    <w:lsdException w:name="Light Shading Accent 3" w:uiPriority="60"/>
-    <w:lsdException w:name="Light List Accent 3" w:uiPriority="61"/>
-    <w:lsdException w:name="Light Grid Accent 3" w:uiPriority="62"/>
-    <w:lsdException w:name="Medium Shading 1 Accent 3" w:uiPriority="63"/>
-    <w:lsdException w:name="Medium Shading 2 Accent 3" w:uiPriority="64"/>
-    <w:lsdException w:name="Medium List 1 Accent 3" w:uiPriority="65"/>
-    <w:lsdException w:name="Medium List 2 Accent 3" w:uiPriority="66"/>
-    <w:lsdException w:name="Medium Grid 1 Accent 3" w:uiPriority="67"/>
-    <w:lsdException w:name="Medium Grid 2 Accent 3" w:uiPriority="68"/>
-    <w:lsdException w:name="Medium Grid 3 Accent 3" w:uiPriority="69"/>
-    <w:lsdException w:name="Dark List Accent 3" w:uiPriority="70"/>
-    <w:lsdException w:name="Colorful Shading Accent 3" w:uiPriority="71"/>
-    <w:lsdException w:name="Colorful List Accent 3" w:uiPriority="72"/>
-    <w:lsdException w:name="Colorful Grid Accent 3" w:uiPriority="73"/>
-    <w:lsdException w:name="Light Shading Accent 4" w:uiPriority="60"/>
-    <w:lsdException w:name="Light List Accent 4" w:uiPriority="61"/>
-    <w:lsdException w:name="Light Grid Accent 4" w:uiPriority="62"/>
-    <w:lsdException w:name="Medium Shading 1 Accent 4" w:uiPriority="63"/>
-    <w:lsdException w:name="Medium Shading 2 Accent 4" w:uiPriority="64"/>
-    <w:lsdException w:name="Medium List 1 Accent 4" w:uiPriority="65"/>
-    <w:lsdException w:name="Medium List 2 Accent 4" w:uiPriority="66"/>
-    <w:lsdException w:name="Medium Grid 1 Accent 4" w:uiPriority="67"/>
-    <w:lsdException w:name="Medium Grid 2 Accent 4" w:uiPriority="68"/>
-    <w:lsdException w:name="Medium Grid 3 Accent 4" w:uiPriority="69"/>
-    <w:lsdException w:name="Dark List Accent 4" w:uiPriority="70"/>
-    <w:lsdException w:name="Colorful Shading Accent 4" w:uiPriority="71"/>
-    <w:lsdException w:name="Colorful List Accent 4" w:uiPriority="72"/>
-    <w:lsdException w:name="Colorful Grid Accent 4" w:uiPriority="73"/>
-    <w:lsdException w:name="Light Shading Accent 5" w:uiPriority="60"/>
-    <w:lsdException w:name="Light List Accent 5" w:uiPriority="61"/>
-    <w:lsdException w:name="Light Grid Accent 5" w:uiPriority="62"/>
-    <w:lsdException w:name="Medium Shading 1 Accent 5" w:uiPriority="63"/>
-    <w:lsdException w:name="Medium Shading 2 Accent 5" w:uiPriority="64"/>
-    <w:lsdException w:name="Medium List 1 Accent 5" w:uiPriority="65"/>
-    <w:lsdException w:name="Medium List 2 Accent 5" w:uiPriority="66"/>
-    <w:lsdException w:name="Medium Grid 1 Accent 5" w:uiPriority="67"/>
-    <w:lsdException w:name="Medium Grid 2 Accent 5" w:uiPriority="68"/>
-    <w:lsdException w:name="Medium Grid 3 Accent 5" w:uiPriority="69"/>
-    <w:lsdException w:name="Dark List Accent 5" w:uiPriority="70"/>
-    <w:lsdException w:name="Colorful Shading Accent 5" w:uiPriority="71"/>
-    <w:lsdException w:name="Colorful List Accent 5" w:uiPriority="72"/>
-    <w:lsdException w:name="Colorful Grid Accent 5" w:uiPriority="73"/>
-    <w:lsdException w:name="Light Shading Accent 6" w:uiPriority="60"/>
-    <w:lsdException w:name="Light List Accent 6" w:uiPriority="61"/>
-    <w:lsdException w:name="Light Grid Accent 6" w:uiPriority="62"/>
-    <w:lsdException w:name="Medium Shading 1 Accent 6" w:uiPriority="63"/>
-    <w:lsdException w:name="Medium Shading 2 Accent 6" w:uiPriority="64"/>
-    <w:lsdException w:name="Medium List 1 Accent 6" w:uiPriority="65"/>
-    <w:lsdException w:name="Medium List 2 Accent 6" w:uiPriority="66"/>
-    <w:lsdException w:name="Medium Grid 1 Accent 6" w:uiPriority="67"/>
-    <w:lsdException w:name="Medium Grid 2 Accent 6" w:uiPriority="68"/>
-    <w:lsdException w:name="Medium Grid 3 Accent 6" w:uiPriority="69"/>
-    <w:lsdException w:name="Dark List Accent 6" w:uiPriority="70"/>
-    <w:lsdException w:name="Colorful Shading Accent 6" w:uiPriority="71"/>
-    <w:lsdException w:name="Colorful List Accent 6" w:uiPriority="72"/>
-    <w:lsdException w:name="Colorful Grid Accent 6" w:uiPriority="73"/>
-    <w:lsdException w:name="Subtle Emphasis" w:uiPriority="19" w:qFormat="1"/>
-    <w:lsdException w:name="Intense Emphasis" w:uiPriority="21" w:qFormat="1"/>
-    <w:lsdException w:name="Subtle Reference" w:uiPriority="31" w:qFormat="1"/>
-    <w:lsdException w:name="Intense Reference" w:uiPriority="32" w:qFormat="1"/>
-    <w:lsdException w:name="Book Title" w:uiPriority="33" w:qFormat="1"/>
-    <w:lsdException w:name="Bibliography" w:semiHidden="1" w:uiPriority="37" w:unhideWhenUsed="1"/>
-    <w:lsdException w:name="TOC Heading" w:semiHidden="1" w:uiPriority="39" w:unhideWhenUsed="1" w:qFormat="1"/>
-    <w:lsdException w:name="Plain Table 1" w:uiPriority="41"/>
-    <w:lsdException w:name="Plain Table 2" w:uiPriority="42"/>
-    <w:lsdException w:name="Plain Table 3" w:uiPriority="43"/>
-    <w:lsdException w:name="Plain Table 4" w:uiPriority="44"/>
-    <w:lsdException w:name="Plain Table 5" w:uiPriority="45"/>
-    <w:lsdException w:name="Grid Table Light" w:uiPriority="40"/>
-    <w:lsdException w:name="Grid Table 1 Light" w:uiPriority="46"/>
-    <w:lsdException w:name="Grid Table 2" w:uiPriority="47"/>
-    <w:lsdException w:name="Grid Table 3" w:uiPriority="48"/>
-    <w:lsdException w:name="Grid Table 4" w:uiPriority="49"/>
-    <w:lsdException w:name="Grid Table 5 Dark" w:uiPriority="50"/>
-    <w:lsdException w:name="Grid Table 6 Colorful" w:uiPriority="51"/>
-    <w:lsdException w:name="Grid Table 7 Colorful" w:uiPriority="52"/>
-    <w:lsdException w:name="Grid Table 1 Light Accent 1" w:uiPriority="46"/>
-    <w:lsdException w:name="Grid Table 2 Accent 1" w:uiPriority="47"/>
-    <w:lsdException w:name="Grid Table 3 Accent 1" w:uiPriority="48"/>
-    <w:lsdException w:name="Grid Table 4 Accent 1" w:uiPriority="49"/>
-    <w:lsdException w:name="Grid Table 5 Dark Accent 1" w:uiPriority="50"/>
-    <w:lsdException w:name="Grid Table 6 Colorful Accent 1" w:uiPriority="51"/>
-    <w:lsdException w:name="Grid Table 7 Colorful Accent 1" w:uiPriority="52"/>
-    <w:lsdException w:name="Grid Table 1 Light Accent 2" w:uiPriority="46"/>
-    <w:lsdException w:name="Grid Table 2 Accent 2" w:uiPriority="47"/>
-    <w:lsdException w:name="Grid Table 3 Accent 2" w:uiPriority="48"/>
-    <w:lsdException w:name="Grid Table 4 Accent 2" w:uiPriority="49"/>
-    <w:lsdException w:name="Grid Table 5 Dark Accent 2" w:uiPriority="50"/>
-    <w:lsdException w:name="Grid Table 6 Colorful Accent 2" w:uiPriority="51"/>
-    <w:lsdException w:name="Grid Table 7 Colorful Accent 2" w:uiPriority="52"/>
-    <w:lsdException w:name="Grid Table 1 Light Accent 3" w:uiPriority="46"/>
-    <w:lsdException w:name="Grid Table 2 Accent 3" w:uiPriority="47"/>
-    <w:lsdException w:name="Grid Table 3 Accent 3" w:uiPriority="48"/>
-    <w:lsdException w:name="Grid Table 4 Accent 3" w:uiPriority="49"/>
-    <w:lsdException w:name="Grid Table 5 Dark Accent 3" w:uiPriority="50"/>
-    <w:lsdException w:name="Grid Table 6 Colorful Accent 3" w:uiPriority="51"/>
-    <w:lsdException w:name="Grid Table 7 Colorful Accent 3" w:uiPriority="52"/>
-    <w:lsdException w:name="Grid Table 1 Light Accent 4" w:uiPriority="46"/>
-    <w:lsdException w:name="Grid Table 2 Accent 4" w:uiPriority="47"/>
-    <w:lsdException w:name="Grid Table 3 Accent 4" w:uiPriority="48"/>
-    <w:lsdException w:name="Grid Table 4 Accent 4" w:uiPriority="49"/>
-    <w:lsdException w:name="Grid Table 5 Dark Accent 4" w:uiPriority="50"/>
-    <w:lsdException w:name="Grid Table 6 Colorful Accent 4" w:uiPriority="51"/>
-    <w:lsdException w:name="Grid Table 7 Colorful Accent 4" w:uiPriority="52"/>
-    <w:lsdException w:name="Grid Table 1 Light Accent 5" w:uiPriority="46"/>
-    <w:lsdException w:name="Grid Table 2 Accent 5" w:uiPriority="47"/>
-    <w:lsdException w:name="Grid Table 3 Accent 5" w:uiPriority="48"/>
-    <w:lsdException w:name="Grid Table 4 Accent 5" w:uiPriority="49"/>
-    <w:lsdException w:name="Grid Table 5 Dark Accent 5" w:uiPriority="50"/>
-    <w:lsdException w:name="Grid Table 6 Colorful Accent 5" w:uiPriority="51"/>
-    <w:lsdException w:name="Grid Table 7 Colorful Accent 5" w:uiPriority="52"/>
-    <w:lsdException w:name="Grid Table 1 Light Accent 6" w:uiPriority="46"/>
-    <w:lsdException w:name="Grid Table 2 Accent 6" w:uiPriority="47"/>
-    <w:lsdException w:name="Grid Table 3 Accent 6" w:uiPriority="48"/>
-    <w:lsdException w:name="Grid Table 4 Accent 6" w:uiPriority="49"/>
-    <w:lsdException w:name="Grid Table 5 Dark Accent 6" w:uiPriority="50"/>
-    <w:lsdException w:name="Grid Table 6 Colorful Accent 6" w:uiPriority="51"/>
-    <w:lsdException w:name="Grid Table 7 Colorful Accent 6" w:uiPriority="52"/>
-    <w:lsdException w:name="List Table 1 Light" w:uiPriority="46"/>
-    <w:lsdException w:name="List Table 2" w:uiPriority="47"/>
-    <w:lsdException w:name="List Table 3" w:uiPriority="48"/>
-    <w:lsdException w:name="List Table 4" w:uiPriority="49"/>
-    <w:lsdException w:name="List Table 5 Dark" w:uiPriority="50"/>
-    <w:lsdException w:name="List Table 6 Colorful" w:uiPriority="51"/>
-    <w:lsdException w:name="List Table 7 Colorful" w:uiPriority="52"/>
-    <w:lsdException w:name="List Table 1 Light Accent 1" w:uiPriority="46"/>
-    <w:lsdException w:name="List Table 2 Accent 1" w:uiPriority="47"/>
-    <w:lsdException w:name="List Table 3 Accent 1" w:uiPriority="48"/>
-    <w:lsdException w:name="List Table 4 Accent 1" w:uiPriority="49"/>
-    <w:lsdException w:name="List Table 5 Dark Accent 1" w:uiPriority="50"/>
-    <w:lsdException w:name="List Table 6 Colorful Accent 1" w:uiPriority="51"/>
-    <w:lsdException w:name="List Table 7 Colorful Accent 1" w:uiPriority="52"/>
-    <w:lsdException w:name="List Table 1 Light Accent 2" w:uiPriority="46"/>
-    <w:lsdException w:name="List Table 2 Accent 2" w:uiPriority="47"/>
-    <w:lsdException w:name="List Table 3 Accent 2" w:uiPriority="48"/>
-    <w:lsdException w:name="List Table 4 Accent 2" w:uiPriority="49"/>
-    <w:lsdException w:name="List Table 5 Dark Accent 2" w:uiPriority="50"/>
-    <w:lsdException w:name="List Table 6 Colorful Accent 2" w:uiPriority="51"/>
-    <w:lsdException w:name="List Table 7 Colorful Accent 2" w:uiPriority="52"/>
-    <w:lsdException w:name="List Table 1 Light Accent 3" w:uiPriority="46"/>
-    <w:lsdException w:name="List Table 2 Accent 3" w:uiPriority="47"/>
-    <w:lsdException w:name="List Table 3 Accent 3" w:uiPriority="48"/>
-    <w:lsdException w:name="List Table 4 Accent 3" w:uiPriority="49"/>
-    <w:lsdException w:name="List Table 5 Dark Accent 3" w:uiPriority="50"/>
-    <w:lsdException w:name="List Table 6 Colorful Accent 3" w:uiPriority="51"/>
-    <w:lsdException w:name="List Table 7 Colorful Accent 3" w:uiPriority="52"/>
-    <w:lsdException w:name="List Table 1 Light Accent 4" w:uiPriority="46"/>
-    <w:lsdException w:name="List Table 2 Accent 4" w:uiPriority="47"/>
-    <w:lsdException w:name="List Table 3 Accent 4" w:uiPriority="48"/>
-    <w:lsdException w:name="List Table 4 Accent 4" w:uiPriority="49"/>
-    <w:lsdException w:name="List Table 5 Dark Accent 4" w:uiPriority="50"/>
-    <w:lsdException w:name="List Table 6 Colorful Accent 4" w:uiPriority="51"/>
-    <w:lsdException w:name="List Table 7 Colorful Accent 4" w:uiPriority="52"/>
-    <w:lsdException w:name="List Table 1 Light Accent 5" w:uiPriority="46"/>
-    <w:lsdException w:name="List Table 2 Accent 5" w:uiPriority="47"/>
-    <w:lsdException w:name="List Table 3 Accent 5" w:uiPriority="48"/>
-    <w:lsdException w:name="List Table 4 Accent 5" w:uiPriority="49"/>
-    <w:lsdException w:name="List Table 5 Dark Accent 5" w:uiPriority="50"/>
-    <w:lsdException w:name="List Table 6 Colorful Accent 5" w:uiPriority="51"/>
-    <w:lsdException w:name="List Table 7 Colorful Accent 5" w:uiPriority="52"/>
-    <w:lsdException w:name="List Table 1 Light Accent 6" w:uiPriority="46"/>
-    <w:lsdException w:name="List Table 2 Accent 6" w:uiPriority="47"/>
-    <w:lsdException w:name="List Table 3 Accent 6" w:uiPriority="48"/>
-    <w:lsdException w:name="List Table 4 Accent 6" w:uiPriority="49"/>
-    <w:lsdException w:name="List Table 5 Dark Accent 6" w:uiPriority="50"/>
-    <w:lsdException w:name="List Table 6 Colorful Accent 6" w:uiPriority="51"/>
-    <w:lsdException w:name="List Table 7 Colorful Accent 6" w:uiPriority="52"/>
-    <w:lsdException w:name="Mention" w:semiHidden="1" w:unhideWhenUsed="1"/>
-    <w:lsdException w:name="Smart Hyperlink" w:semiHidden="1" w:unhideWhenUsed="1"/>
-    <w:lsdException w:name="Hashtag" w:semiHidden="1" w:unhideWhenUsed="1"/>
-    <w:lsdException w:name="Unresolved Mention" w:semiHidden="1" w:unhideWhenUsed="1"/>
-    <w:lsdException w:name="Smart Link" w:semiHidden="1" w:unhideWhenUsed="1"/>
+  <w:latentStyles w:defLockedState="0" w:defUIPriority="99" w:defSemiHidden="1" w:defUnhideWhenUsed="1" w:defQFormat="0" w:count="267">
+    <w:lsdException w:name="Normal" w:semiHidden="0" w:uiPriority="0" w:unhideWhenUsed="0" w:qFormat="1"/>
+    <w:lsdException w:name="heading 1" w:semiHidden="0" w:uiPriority="9" w:unhideWhenUsed="0" w:qFormat="1"/>
+    <w:lsdException w:name="heading 2" w:uiPriority="9" w:qFormat="1"/>
+    <w:lsdException w:name="heading 3" w:uiPriority="9" w:qFormat="1"/>
+    <w:lsdException w:name="heading 4" w:uiPriority="9" w:qFormat="1"/>
+    <w:lsdException w:name="heading 5" w:uiPriority="9" w:qFormat="1"/>
+    <w:lsdException w:name="heading 6" w:uiPriority="9" w:qFormat="1"/>
+    <w:lsdException w:name="heading 7" w:uiPriority="9" w:qFormat="1"/>
+    <w:lsdException w:name="heading 8" w:uiPriority="9" w:qFormat="1"/>
+    <w:lsdException w:name="heading 9" w:uiPriority="9" w:qFormat="1"/>
+    <w:lsdException w:name="toc 1" w:uiPriority="39"/>
+    <w:lsdException w:name="toc 2" w:uiPriority="39"/>
+    <w:lsdException w:name="toc 3" w:uiPriority="39"/>
+    <w:lsdException w:name="toc 4" w:uiPriority="39"/>
+    <w:lsdException w:name="toc 5" w:uiPriority="39"/>
+    <w:lsdException w:name="toc 6" w:uiPriority="39"/>
+    <w:lsdException w:name="toc 7" w:uiPriority="39"/>
+    <w:lsdException w:name="toc 8" w:uiPriority="39"/>
+    <w:lsdException w:name="toc 9" w:uiPriority="39"/>
+    <w:lsdException w:name="caption" w:uiPriority="35" w:qFormat="1"/>
+    <w:lsdException w:name="Title" w:semiHidden="0" w:uiPriority="10" w:unhideWhenUsed="0" w:qFormat="1"/>
+    <w:lsdException w:name="Default Paragraph Font" w:uiPriority="1"/>
+    <w:lsdException w:name="Body Text" w:uiPriority="1" w:qFormat="1"/>
+    <w:lsdException w:name="Subtitle" w:semiHidden="0" w:uiPriority="11" w:unhideWhenUsed="0" w:qFormat="1"/>
+    <w:lsdException w:name="Strong" w:semiHidden="0" w:uiPriority="22" w:unhideWhenUsed="0" w:qFormat="1"/>
+    <w:lsdException w:name="Emphasis" w:semiHidden="0" w:uiPriority="20" w:unhideWhenUsed="0" w:qFormat="1"/>
+    <w:lsdException w:name="Table Grid" w:semiHidden="0" w:uiPriority="39" w:unhideWhenUsed="0"/>
+    <w:lsdException w:name="Placeholder Text" w:unhideWhenUsed="0"/>
+    <w:lsdException w:name="No Spacing" w:semiHidden="0" w:uiPriority="1" w:unhideWhenUsed="0" w:qFormat="1"/>
+    <w:lsdException w:name="Light Shading" w:semiHidden="0" w:uiPriority="60" w:unhideWhenUsed="0"/>
+    <w:lsdException w:name="Light List" w:semiHidden="0" w:uiPriority="61" w:unhideWhenUsed="0"/>
+    <w:lsdException w:name="Light Grid" w:semiHidden="0" w:uiPriority="62" w:unhideWhenUsed="0"/>
+    <w:lsdException w:name="Medium Shading 1" w:semiHidden="0" w:uiPriority="63" w:unhideWhenUsed="0"/>
+    <w:lsdException w:name="Medium Shading 2" w:semiHidden="0" w:uiPriority="64" w:unhideWhenUsed="0"/>
+    <w:lsdException w:name="Medium List 1" w:semiHidden="0" w:uiPriority="65" w:unhideWhenUsed="0"/>
+    <w:lsdException w:name="Medium List 2" w:semiHidden="0" w:uiPriority="66" w:unhideWhenUsed="0"/>
+    <w:lsdException w:name="Medium Grid 1" w:semiHidden="0" w:uiPriority="67" w:unhideWhenUsed="0"/>
+    <w:lsdException w:name="Medium Grid 2" w:semiHidden="0" w:uiPriority="68" w:unhideWhenUsed="0"/>
+    <w:lsdException w:name="Medium Grid 3" w:semiHidden="0" w:uiPriority="69" w:unhideWhenUsed="0"/>
+    <w:lsdException w:name="Dark List" w:semiHidden="0" w:uiPriority="70" w:unhideWhenUsed="0"/>
+    <w:lsdException w:name="Colorful Shading" w:semiHidden="0" w:uiPriority="71" w:unhideWhenUsed="0"/>
+    <w:lsdException w:name="Colorful List" w:semiHidden="0" w:uiPriority="72" w:unhideWhenUsed="0"/>
+    <w:lsdException w:name="Colorful Grid" w:semiHidden="0" w:uiPriority="73" w:unhideWhenUsed="0"/>
+    <w:lsdException w:name="Light Shading Accent 1" w:semiHidden="0" w:uiPriority="60" w:unhideWhenUsed="0"/>
+    <w:lsdException w:name="Light List Accent 1" w:semiHidden="0" w:uiPriority="61" w:unhideWhenUsed="0"/>
+    <w:lsdException w:name="Light Grid Accent 1" w:semiHidden="0" w:uiPriority="62" w:unhideWhenUsed="0"/>
+    <w:lsdException w:name="Medium Shading 1 Accent 1" w:semiHidden="0" w:uiPriority="63" w:unhideWhenUsed="0"/>
+    <w:lsdException w:name="Medium Shading 2 Accent 1" w:semiHidden="0" w:uiPriority="64" w:unhideWhenUsed="0"/>
+    <w:lsdException w:name="Medium List 1 Accent 1" w:semiHidden="0" w:uiPriority="65" w:unhideWhenUsed="0"/>
+    <w:lsdException w:name="Revision" w:unhideWhenUsed="0"/>
+    <w:lsdException w:name="List Paragraph" w:semiHidden="0" w:uiPriority="34" w:unhideWhenUsed="0" w:qFormat="1"/>
+    <w:lsdException w:name="Quote" w:semiHidden="0" w:uiPriority="29" w:unhideWhenUsed="0" w:qFormat="1"/>
+    <w:lsdException w:name="Intense Quote" w:semiHidden="0" w:uiPriority="30" w:unhideWhenUsed="0" w:qFormat="1"/>
+    <w:lsdException w:name="Medium List 2 Accent 1" w:semiHidden="0" w:uiPriority="66" w:unhideWhenUsed="0"/>
+    <w:lsdException w:name="Medium Grid 1 Accent 1" w:semiHidden="0" w:uiPriority="67" w:unhideWhenUsed="0"/>
+    <w:lsdException w:name="Medium Grid 2 Accent 1" w:semiHidden="0" w:uiPriority="68" w:unhideWhenUsed="0"/>
+    <w:lsdException w:name="Medium Grid 3 Accent 1" w:semiHidden="0" w:uiPriority="69" w:unhideWhenUsed="0"/>
+    <w:lsdException w:name="Dark List Accent 1" w:semiHidden="0" w:uiPriority="70" w:unhideWhenUsed="0"/>
+    <w:lsdException w:name="Colorful Shading Accent 1" w:semiHidden="0" w:uiPriority="71" w:unhideWhenUsed="0"/>
+    <w:lsdException w:name="Colorful List Accent 1" w:semiHidden="0" w:uiPriority="72" w:unhideWhenUsed="0"/>
+    <w:lsdException w:name="Colorful Grid Accent 1" w:semiHidden="0" w:uiPriority="73" w:unhideWhenUsed="0"/>
+    <w:lsdException w:name="Light Shading Accent 2" w:semiHidden="0" w:uiPriority="60" w:unhideWhenUsed="0"/>
+    <w:lsdException w:name="Light List Accent 2" w:semiHidden="0" w:uiPriority="61" w:unhideWhenUsed="0"/>
+    <w:lsdException w:name="Light Grid Accent 2" w:semiHidden="0" w:uiPriority="62" w:unhideWhenUsed="0"/>
+    <w:lsdException w:name="Medium Shading 1 Accent 2" w:semiHidden="0" w:uiPriority="63" w:unhideWhenUsed="0"/>
+    <w:lsdException w:name="Medium Shading 2 Accent 2" w:semiHidden="0" w:uiPriority="64" w:unhideWhenUsed="0"/>
+    <w:lsdException w:name="Medium List 1 Accent 2" w:semiHidden="0" w:uiPriority="65" w:unhideWhenUsed="0"/>
+    <w:lsdException w:name="Medium List 2 Accent 2" w:semiHidden="0" w:uiPriority="66" w:unhideWhenUsed="0"/>
+    <w:lsdException w:name="Medium Grid 1 Accent 2" w:semiHidden="0" w:uiPriority="67" w:unhideWhenUsed="0"/>
+    <w:lsdException w:name="Medium Grid 2 Accent 2" w:semiHidden="0" w:uiPriority="68" w:unhideWhenUsed="0"/>
+    <w:lsdException w:name="Medium Grid 3 Accent 2" w:semiHidden="0" w:uiPriority="69" w:unhideWhenUsed="0"/>
+    <w:lsdException w:name="Dark List Accent 2" w:semiHidden="0" w:uiPriority="70" w:unhideWhenUsed="0"/>
+    <w:lsdException w:name="Colorful Shading Accent 2" w:semiHidden="0" w:uiPriority="71" w:unhideWhenUsed="0"/>
+    <w:lsdException w:name="Colorful List Accent 2" w:semiHidden="0" w:uiPriority="72" w:unhideWhenUsed="0"/>
+    <w:lsdException w:name="Colorful Grid Accent 2" w:semiHidden="0" w:uiPriority="73" w:unhideWhenUsed="0"/>
+    <w:lsdException w:name="Light Shading Accent 3" w:semiHidden="0" w:uiPriority="60" w:unhideWhenUsed="0"/>
+    <w:lsdException w:name="Light List Accent 3" w:semiHidden="0" w:uiPriority="61" w:unhideWhenUsed="0"/>
+    <w:lsdException w:name="Light Grid Accent 3" w:semiHidden="0" w:uiPriority="62" w:unhideWhenUsed="0"/>
+    <w:lsdException w:name="Medium Shading 1 Accent 3" w:semiHidden="0" w:uiPriority="63" w:unhideWhenUsed="0"/>
+    <w:lsdException w:name="Medium Shading 2 Accent 3" w:semiHidden="0" w:uiPriority="64" w:unhideWhenUsed="0"/>
+    <w:lsdException w:name="Medium List 1 Accent 3" w:semiHidden="0" w:uiPriority="65" w:unhideWhenUsed="0"/>
+    <w:lsdException w:name="Medium List 2 Accent 3" w:semiHidden="0" w:uiPriority="66" w:unhideWhenUsed="0"/>
+    <w:lsdException w:name="Medium Grid 1 Accent 3" w:semiHidden="0" w:uiPriority="67" w:unhideWhenUsed="0"/>
+    <w:lsdException w:name="Medium Grid 2 Accent 3" w:semiHidden="0" w:uiPriority="68" w:unhideWhenUsed="0"/>
+    <w:lsdException w:name="Medium Grid 3 Accent 3" w:semiHidden="0" w:uiPriority="69" w:unhideWhenUsed="0"/>
+    <w:lsdException w:name="Dark List Accent 3" w:semiHidden="0" w:uiPriority="70" w:unhideWhenUsed="0"/>
+    <w:lsdException w:name="Colorful Shading Accent 3" w:semiHidden="0" w:uiPriority="71" w:unhideWhenUsed="0"/>
+    <w:lsdException w:name="Colorful List Accent 3" w:semiHidden="0" w:uiPriority="72" w:unhideWhenUsed="0"/>
+    <w:lsdException w:name="Colorful Grid Accent 3" w:semiHidden="0" w:uiPriority="73" w:unhideWhenUsed="0"/>
+    <w:lsdException w:name="Light Shading Accent 4" w:semiHidden="0" w:uiPriority="60" w:unhideWhenUsed="0"/>
+    <w:lsdException w:name="Light List Accent 4" w:semiHidden="0" w:uiPriority="61" w:unhideWhenUsed="0"/>
+    <w:lsdException w:name="Light Grid Accent 4" w:semiHidden="0" w:uiPriority="62" w:unhideWhenUsed="0"/>
+    <w:lsdException w:name="Medium Shading 1 Accent 4" w:semiHidden="0" w:uiPriority="63" w:unhideWhenUsed="0"/>
+    <w:lsdException w:name="Medium Shading 2 Accent 4" w:semiHidden="0" w:uiPriority="64" w:unhideWhenUsed="0"/>
+    <w:lsdException w:name="Medium List 1 Accent 4" w:semiHidden="0" w:uiPriority="65" w:unhideWhenUsed="0"/>
+    <w:lsdException w:name="Medium List 2 Accent 4" w:semiHidden="0" w:uiPriority="66" w:unhideWhenUsed="0"/>
+    <w:lsdException w:name="Medium Grid 1 Accent 4" w:semiHidden="0" w:uiPriority="67" w:unhideWhenUsed="0"/>
+    <w:lsdException w:name="Medium Grid 2 Accent 4" w:semiHidden="0" w:uiPriority="68" w:unhideWhenUsed="0"/>
+    <w:lsdException w:name="Medium Grid 3 Accent 4" w:semiHidden="0" w:uiPriority="69" w:unhideWhenUsed="0"/>
+    <w:lsdException w:name="Dark List Accent 4" w:semiHidden="0" w:uiPriority="70" w:unhideWhenUsed="0"/>
+    <w:lsdException w:name="Colorful Shading Accent 4" w:semiHidden="0" w:uiPriority="71" w:unhideWhenUsed="0"/>
+    <w:lsdException w:name="Colorful List Accent 4" w:semiHidden="0" w:uiPriority="72" w:unhideWhenUsed="0"/>
+    <w:lsdException w:name="Colorful Grid Accent 4" w:semiHidden="0" w:uiPriority="73" w:unhideWhenUsed="0"/>
+    <w:lsdException w:name="Light Shading Accent 5" w:semiHidden="0" w:uiPriority="60" w:unhideWhenUsed="0"/>
+    <w:lsdException w:name="Light List Accent 5" w:semiHidden="0" w:uiPriority="61" w:unhideWhenUsed="0"/>
+    <w:lsdException w:name="Light Grid Accent 5" w:semiHidden="0" w:uiPriority="62" w:unhideWhenUsed="0"/>
+    <w:lsdException w:name="Medium Shading 1 Accent 5" w:semiHidden="0" w:uiPriority="63" w:unhideWhenUsed="0"/>
+    <w:lsdException w:name="Medium Shading 2 Accent 5" w:semiHidden="0" w:uiPriority="64" w:unhideWhenUsed="0"/>
+    <w:lsdException w:name="Medium List 1 Accent 5" w:semiHidden="0" w:uiPriority="65" w:unhideWhenUsed="0"/>
+    <w:lsdException w:name="Medium List 2 Accent 5" w:semiHidden="0" w:uiPriority="66" w:unhideWhenUsed="0"/>
+    <w:lsdException w:name="Medium Grid 1 Accent 5" w:semiHidden="0" w:uiPriority="67" w:unhideWhenUsed="0"/>
+    <w:lsdException w:name="Medium Grid 2 Accent 5" w:semiHidden="0" w:uiPriority="68" w:unhideWhenUsed="0"/>
+    <w:lsdException w:name="Medium Grid 3 Accent 5" w:semiHidden="0" w:uiPriority="69" w:unhideWhenUsed="0"/>
+    <w:lsdException w:name="Dark List Accent 5" w:semiHidden="0" w:uiPriority="70" w:unhideWhenUsed="0"/>
+    <w:lsdException w:name="Colorful Shading Accent 5" w:semiHidden="0" w:uiPriority="71" w:unhideWhenUsed="0"/>
+    <w:lsdException w:name="Colorful List Accent 5" w:semiHidden="0" w:uiPriority="72" w:unhideWhenUsed="0"/>
+    <w:lsdException w:name="Colorful Grid Accent 5" w:semiHidden="0" w:uiPriority="73" w:unhideWhenUsed="0"/>
+    <w:lsdException w:name="Light Shading Accent 6" w:semiHidden="0" w:uiPriority="60" w:unhideWhenUsed="0"/>
+    <w:lsdException w:name="Light List Accent 6" w:semiHidden="0" w:uiPriority="61" w:unhideWhenUsed="0"/>
+    <w:lsdException w:name="Light Grid Accent 6" w:semiHidden="0" w:uiPriority="62" w:unhideWhenUsed="0"/>
+    <w:lsdException w:name="Medium Shading 1 Accent 6" w:semiHidden="0" w:uiPriority="63" w:unhideWhenUsed="0"/>
+    <w:lsdException w:name="Medium Shading 2 Accent 6" w:semiHidden="0" w:uiPriority="64" w:unhideWhenUsed="0"/>
+    <w:lsdException w:name="Medium List 1 Accent 6" w:semiHidden="0" w:uiPriority="65" w:unhideWhenUsed="0"/>
+    <w:lsdException w:name="Medium List 2 Accent 6" w:semiHidden="0" w:uiPriority="66" w:unhideWhenUsed="0"/>
+    <w:lsdException w:name="Medium Grid 1 Accent 6" w:semiHidden="0" w:uiPriority="67" w:unhideWhenUsed="0"/>
+    <w:lsdException w:name="Medium Grid 2 Accent 6" w:semiHidden="0" w:uiPriority="68" w:unhideWhenUsed="0"/>
+    <w:lsdException w:name="Medium Grid 3 Accent 6" w:semiHidden="0" w:uiPriority="69" w:unhideWhenUsed="0"/>
+    <w:lsdException w:name="Dark List Accent 6" w:semiHidden="0" w:uiPriority="70" w:unhideWhenUsed="0"/>
+    <w:lsdException w:name="Colorful Shading Accent 6" w:semiHidden="0" w:uiPriority="71" w:unhideWhenUsed="0"/>
+    <w:lsdException w:name="Colorful List Accent 6" w:semiHidden="0" w:uiPriority="72" w:unhideWhenUsed="0"/>
+    <w:lsdException w:name="Colorful Grid Accent 6" w:semiHidden="0" w:uiPriority="73" w:unhideWhenUsed="0"/>
+    <w:lsdException w:name="Subtle Emphasis" w:semiHidden="0" w:uiPriority="19" w:unhideWhenUsed="0" w:qFormat="1"/>
+    <w:lsdException w:name="Intense Emphasis" w:semiHidden="0" w:uiPriority="21" w:unhideWhenUsed="0" w:qFormat="1"/>
+    <w:lsdException w:name="Subtle Reference" w:semiHidden="0" w:uiPriority="31" w:unhideWhenUsed="0" w:qFormat="1"/>
+    <w:lsdException w:name="Intense Reference" w:semiHidden="0" w:uiPriority="32" w:unhideWhenUsed="0" w:qFormat="1"/>
+    <w:lsdException w:name="Book Title" w:semiHidden="0" w:uiPriority="33" w:unhideWhenUsed="0" w:qFormat="1"/>
+    <w:lsdException w:name="Bibliography" w:uiPriority="37"/>
+    <w:lsdException w:name="TOC Heading" w:uiPriority="39" w:qFormat="1"/>
   </w:latentStyles>
   <w:style w:type="paragraph" w:default="1" w:styleId="a">
     <w:name w:val="Normal"/>
@@ -13692,6 +13376,378 @@
   <w:style w:type="character" w:default="1" w:styleId="a0">
     <w:name w:val="Default Paragraph Font"/>
     <w:uiPriority w:val="1"/>
+    <w:semiHidden/>
+    <w:unhideWhenUsed/>
+  </w:style>
+  <w:style w:type="table" w:default="1" w:styleId="a1">
+    <w:name w:val="Normal Table"/>
+    <w:uiPriority w:val="99"/>
+    <w:semiHidden/>
+    <w:unhideWhenUsed/>
+    <w:tblPr>
+      <w:tblInd w:w="0" w:type="dxa"/>
+      <w:tblCellMar>
+        <w:top w:w="0" w:type="dxa"/>
+        <w:left w:w="108" w:type="dxa"/>
+        <w:bottom w:w="0" w:type="dxa"/>
+        <w:right w:w="108" w:type="dxa"/>
+      </w:tblCellMar>
+    </w:tblPr>
+  </w:style>
+  <w:style w:type="numbering" w:default="1" w:styleId="a2">
+    <w:name w:val="No List"/>
+    <w:uiPriority w:val="99"/>
+    <w:semiHidden/>
+    <w:unhideWhenUsed/>
+  </w:style>
+  <w:style w:type="paragraph" w:customStyle="1" w:styleId="Times14">
+    <w:name w:val="Times 14"/>
+    <w:basedOn w:val="a"/>
+    <w:link w:val="Times140"/>
+    <w:qFormat/>
+    <w:rsid w:val="002B06CA"/>
+    <w:pPr>
+      <w:spacing w:after="0" w:line="360" w:lineRule="auto"/>
+      <w:ind w:firstLine="709"/>
+      <w:jc w:val="both"/>
+    </w:pPr>
+    <w:rPr>
+      <w:rFonts w:ascii="Times New Roman" w:hAnsi="Times New Roman" w:cs="Times New Roman"/>
+      <w:sz w:val="28"/>
+      <w:szCs w:val="28"/>
+    </w:rPr>
+  </w:style>
+  <w:style w:type="character" w:customStyle="1" w:styleId="Times140">
+    <w:name w:val="Times 14 Знак"/>
+    <w:basedOn w:val="a0"/>
+    <w:link w:val="Times14"/>
+    <w:rsid w:val="002B06CA"/>
+    <w:rPr>
+      <w:rFonts w:ascii="Times New Roman" w:hAnsi="Times New Roman" w:cs="Times New Roman"/>
+      <w:sz w:val="28"/>
+      <w:szCs w:val="28"/>
+    </w:rPr>
+  </w:style>
+  <w:style w:type="paragraph" w:customStyle="1" w:styleId="Times">
+    <w:name w:val="Times"/>
+    <w:basedOn w:val="a"/>
+    <w:link w:val="Times0"/>
+    <w:autoRedefine/>
+    <w:qFormat/>
+    <w:rsid w:val="0082639D"/>
+    <w:pPr>
+      <w:widowControl w:val="0"/>
+      <w:numPr>
+        <w:ilvl w:val="1"/>
+        <w:numId w:val="2"/>
+      </w:numPr>
+      <w:autoSpaceDE w:val="0"/>
+      <w:autoSpaceDN w:val="0"/>
+      <w:spacing w:before="240" w:after="240" w:line="360" w:lineRule="auto"/>
+      <w:jc w:val="both"/>
+    </w:pPr>
+    <w:rPr>
+      <w:rFonts w:ascii="Times New Roman" w:eastAsia="Times New Roman" w:hAnsi="Times New Roman" w:cs="Times New Roman"/>
+      <w:sz w:val="28"/>
+      <w:lang w:eastAsia="ru-RU" w:bidi="ru-RU"/>
+    </w:rPr>
+  </w:style>
+  <w:style w:type="character" w:customStyle="1" w:styleId="Times0">
+    <w:name w:val="Times Знак"/>
+    <w:basedOn w:val="a0"/>
+    <w:link w:val="Times"/>
+    <w:rsid w:val="0082639D"/>
+    <w:rPr>
+      <w:rFonts w:ascii="Times New Roman" w:eastAsia="Times New Roman" w:hAnsi="Times New Roman" w:cs="Times New Roman"/>
+      <w:sz w:val="28"/>
+      <w:lang w:eastAsia="ru-RU" w:bidi="ru-RU"/>
+    </w:rPr>
+  </w:style>
+  <w:style w:type="paragraph" w:styleId="a3">
+    <w:name w:val="Body Text"/>
+    <w:basedOn w:val="a"/>
+    <w:link w:val="a4"/>
+    <w:uiPriority w:val="1"/>
+    <w:qFormat/>
+    <w:rsid w:val="007534FC"/>
+    <w:pPr>
+      <w:widowControl w:val="0"/>
+      <w:autoSpaceDE w:val="0"/>
+      <w:autoSpaceDN w:val="0"/>
+      <w:spacing w:after="0" w:line="240" w:lineRule="auto"/>
+    </w:pPr>
+    <w:rPr>
+      <w:rFonts w:ascii="Times New Roman" w:eastAsia="Times New Roman" w:hAnsi="Times New Roman" w:cs="Times New Roman"/>
+      <w:sz w:val="28"/>
+      <w:szCs w:val="28"/>
+      <w:lang w:eastAsia="ru-RU" w:bidi="ru-RU"/>
+    </w:rPr>
+  </w:style>
+  <w:style w:type="character" w:customStyle="1" w:styleId="a4">
+    <w:name w:val="Основной текст Знак"/>
+    <w:basedOn w:val="a0"/>
+    <w:link w:val="a3"/>
+    <w:uiPriority w:val="1"/>
+    <w:rsid w:val="007534FC"/>
+    <w:rPr>
+      <w:rFonts w:ascii="Times New Roman" w:eastAsia="Times New Roman" w:hAnsi="Times New Roman" w:cs="Times New Roman"/>
+      <w:sz w:val="28"/>
+      <w:szCs w:val="28"/>
+      <w:lang w:eastAsia="ru-RU" w:bidi="ru-RU"/>
+    </w:rPr>
+  </w:style>
+  <w:style w:type="paragraph" w:styleId="a5">
+    <w:name w:val="No Spacing"/>
+    <w:uiPriority w:val="1"/>
+    <w:qFormat/>
+    <w:rsid w:val="007534FC"/>
+    <w:pPr>
+      <w:spacing w:after="0" w:line="240" w:lineRule="auto"/>
+    </w:pPr>
+    <w:rPr>
+      <w:rFonts w:ascii="Calibri" w:eastAsia="Times New Roman" w:hAnsi="Calibri" w:cs="Times New Roman"/>
+      <w:lang w:eastAsia="ru-RU"/>
+    </w:rPr>
+  </w:style>
+  <w:style w:type="paragraph" w:styleId="a6">
+    <w:name w:val="List Paragraph"/>
+    <w:basedOn w:val="a"/>
+    <w:uiPriority w:val="34"/>
+    <w:qFormat/>
+    <w:rsid w:val="007534FC"/>
+    <w:pPr>
+      <w:ind w:left="720"/>
+      <w:contextualSpacing/>
+    </w:pPr>
+  </w:style>
+  <w:style w:type="character" w:styleId="a7">
+    <w:name w:val="Placeholder Text"/>
+    <w:basedOn w:val="a0"/>
+    <w:uiPriority w:val="99"/>
+    <w:semiHidden/>
+    <w:rsid w:val="00F066F9"/>
+    <w:rPr>
+      <w:color w:val="808080"/>
+    </w:rPr>
+  </w:style>
+  <w:style w:type="paragraph" w:styleId="a8">
+    <w:name w:val="Balloon Text"/>
+    <w:basedOn w:val="a"/>
+    <w:link w:val="a9"/>
+    <w:uiPriority w:val="99"/>
+    <w:semiHidden/>
+    <w:unhideWhenUsed/>
+    <w:rsid w:val="004165BE"/>
+    <w:pPr>
+      <w:spacing w:after="0" w:line="240" w:lineRule="auto"/>
+    </w:pPr>
+    <w:rPr>
+      <w:rFonts w:ascii="Segoe UI" w:hAnsi="Segoe UI" w:cs="Segoe UI"/>
+      <w:sz w:val="18"/>
+      <w:szCs w:val="18"/>
+    </w:rPr>
+  </w:style>
+  <w:style w:type="character" w:customStyle="1" w:styleId="a9">
+    <w:name w:val="Текст выноски Знак"/>
+    <w:basedOn w:val="a0"/>
+    <w:link w:val="a8"/>
+    <w:uiPriority w:val="99"/>
+    <w:semiHidden/>
+    <w:rsid w:val="004165BE"/>
+    <w:rPr>
+      <w:rFonts w:ascii="Segoe UI" w:hAnsi="Segoe UI" w:cs="Segoe UI"/>
+      <w:sz w:val="18"/>
+      <w:szCs w:val="18"/>
+    </w:rPr>
+  </w:style>
+  <w:style w:type="table" w:styleId="aa">
+    <w:name w:val="Table Grid"/>
+    <w:basedOn w:val="a1"/>
+    <w:uiPriority w:val="39"/>
+    <w:rsid w:val="004165BE"/>
+    <w:pPr>
+      <w:spacing w:after="0" w:line="240" w:lineRule="auto"/>
+    </w:pPr>
+    <w:tblPr>
+      <w:tblBorders>
+        <w:top w:val="single" w:sz="4" w:space="0" w:color="auto"/>
+        <w:left w:val="single" w:sz="4" w:space="0" w:color="auto"/>
+        <w:bottom w:val="single" w:sz="4" w:space="0" w:color="auto"/>
+        <w:right w:val="single" w:sz="4" w:space="0" w:color="auto"/>
+        <w:insideH w:val="single" w:sz="4" w:space="0" w:color="auto"/>
+        <w:insideV w:val="single" w:sz="4" w:space="0" w:color="auto"/>
+      </w:tblBorders>
+    </w:tblPr>
+  </w:style>
+</w:styles>
+</file>
+
+<file path=word/stylesWithEffects.xml><?xml version="1.0" encoding="utf-8"?>
+<w:styles xmlns:wpc="http://schemas.microsoft.com/office/word/2010/wordprocessingCanvas" xmlns:mc="http://schemas.openxmlformats.org/markup-compatibility/2006" xmlns:o="urn:schemas-microsoft-com:office:office" xmlns:r="http://schemas.openxmlformats.org/officeDocument/2006/relationships" xmlns:m="http://schemas.openxmlformats.org/officeDocument/2006/math" xmlns:v="urn:schemas-microsoft-com:vml" xmlns:wp14="http://schemas.microsoft.com/office/word/2010/wordprocessingDrawing" xmlns:wp="http://schemas.openxmlformats.org/drawingml/2006/wordprocessingDrawing" xmlns:w10="urn:schemas-microsoft-com:office:word" xmlns:w="http://schemas.openxmlformats.org/wordprocessingml/2006/main" xmlns:w14="http://schemas.microsoft.com/office/word/2010/wordml" xmlns:wpg="http://schemas.microsoft.com/office/word/2010/wordprocessingGroup" xmlns:wpi="http://schemas.microsoft.com/office/word/2010/wordprocessingInk" xmlns:wne="http://schemas.microsoft.com/office/word/2006/wordml" xmlns:wps="http://schemas.microsoft.com/office/word/2010/wordprocessingShape" mc:Ignorable="w14 wp14">
+  <w:docDefaults>
+    <w:rPrDefault>
+      <w:rPr>
+        <w:rFonts w:asciiTheme="minorHAnsi" w:eastAsiaTheme="minorHAnsi" w:hAnsiTheme="minorHAnsi" w:cstheme="minorBidi"/>
+        <w:sz w:val="22"/>
+        <w:szCs w:val="22"/>
+        <w:lang w:val="ru-RU" w:eastAsia="en-US" w:bidi="ar-SA"/>
+      </w:rPr>
+    </w:rPrDefault>
+    <w:pPrDefault>
+      <w:pPr>
+        <w:spacing w:after="160" w:line="259" w:lineRule="auto"/>
+      </w:pPr>
+    </w:pPrDefault>
+  </w:docDefaults>
+  <w:latentStyles w:defLockedState="0" w:defUIPriority="99" w:defSemiHidden="1" w:defUnhideWhenUsed="1" w:defQFormat="0" w:count="267">
+    <w:lsdException w:name="Normal" w:semiHidden="0" w:uiPriority="0" w:unhideWhenUsed="0" w:qFormat="1"/>
+    <w:lsdException w:name="heading 1" w:semiHidden="0" w:uiPriority="9" w:unhideWhenUsed="0" w:qFormat="1"/>
+    <w:lsdException w:name="heading 2" w:uiPriority="9" w:qFormat="1"/>
+    <w:lsdException w:name="heading 3" w:uiPriority="9" w:qFormat="1"/>
+    <w:lsdException w:name="heading 4" w:uiPriority="9" w:qFormat="1"/>
+    <w:lsdException w:name="heading 5" w:uiPriority="9" w:qFormat="1"/>
+    <w:lsdException w:name="heading 6" w:uiPriority="9" w:qFormat="1"/>
+    <w:lsdException w:name="heading 7" w:uiPriority="9" w:qFormat="1"/>
+    <w:lsdException w:name="heading 8" w:uiPriority="9" w:qFormat="1"/>
+    <w:lsdException w:name="heading 9" w:uiPriority="9" w:qFormat="1"/>
+    <w:lsdException w:name="toc 1" w:uiPriority="39"/>
+    <w:lsdException w:name="toc 2" w:uiPriority="39"/>
+    <w:lsdException w:name="toc 3" w:uiPriority="39"/>
+    <w:lsdException w:name="toc 4" w:uiPriority="39"/>
+    <w:lsdException w:name="toc 5" w:uiPriority="39"/>
+    <w:lsdException w:name="toc 6" w:uiPriority="39"/>
+    <w:lsdException w:name="toc 7" w:uiPriority="39"/>
+    <w:lsdException w:name="toc 8" w:uiPriority="39"/>
+    <w:lsdException w:name="toc 9" w:uiPriority="39"/>
+    <w:lsdException w:name="caption" w:uiPriority="35" w:qFormat="1"/>
+    <w:lsdException w:name="Title" w:semiHidden="0" w:uiPriority="10" w:unhideWhenUsed="0" w:qFormat="1"/>
+    <w:lsdException w:name="Default Paragraph Font" w:uiPriority="1"/>
+    <w:lsdException w:name="Body Text" w:uiPriority="1" w:qFormat="1"/>
+    <w:lsdException w:name="Subtitle" w:semiHidden="0" w:uiPriority="11" w:unhideWhenUsed="0" w:qFormat="1"/>
+    <w:lsdException w:name="Strong" w:semiHidden="0" w:uiPriority="22" w:unhideWhenUsed="0" w:qFormat="1"/>
+    <w:lsdException w:name="Emphasis" w:semiHidden="0" w:uiPriority="20" w:unhideWhenUsed="0" w:qFormat="1"/>
+    <w:lsdException w:name="Table Grid" w:semiHidden="0" w:uiPriority="39" w:unhideWhenUsed="0"/>
+    <w:lsdException w:name="Placeholder Text" w:unhideWhenUsed="0"/>
+    <w:lsdException w:name="No Spacing" w:semiHidden="0" w:uiPriority="1" w:unhideWhenUsed="0" w:qFormat="1"/>
+    <w:lsdException w:name="Light Shading" w:semiHidden="0" w:uiPriority="60" w:unhideWhenUsed="0"/>
+    <w:lsdException w:name="Light List" w:semiHidden="0" w:uiPriority="61" w:unhideWhenUsed="0"/>
+    <w:lsdException w:name="Light Grid" w:semiHidden="0" w:uiPriority="62" w:unhideWhenUsed="0"/>
+    <w:lsdException w:name="Medium Shading 1" w:semiHidden="0" w:uiPriority="63" w:unhideWhenUsed="0"/>
+    <w:lsdException w:name="Medium Shading 2" w:semiHidden="0" w:uiPriority="64" w:unhideWhenUsed="0"/>
+    <w:lsdException w:name="Medium List 1" w:semiHidden="0" w:uiPriority="65" w:unhideWhenUsed="0"/>
+    <w:lsdException w:name="Medium List 2" w:semiHidden="0" w:uiPriority="66" w:unhideWhenUsed="0"/>
+    <w:lsdException w:name="Medium Grid 1" w:semiHidden="0" w:uiPriority="67" w:unhideWhenUsed="0"/>
+    <w:lsdException w:name="Medium Grid 2" w:semiHidden="0" w:uiPriority="68" w:unhideWhenUsed="0"/>
+    <w:lsdException w:name="Medium Grid 3" w:semiHidden="0" w:uiPriority="69" w:unhideWhenUsed="0"/>
+    <w:lsdException w:name="Dark List" w:semiHidden="0" w:uiPriority="70" w:unhideWhenUsed="0"/>
+    <w:lsdException w:name="Colorful Shading" w:semiHidden="0" w:uiPriority="71" w:unhideWhenUsed="0"/>
+    <w:lsdException w:name="Colorful List" w:semiHidden="0" w:uiPriority="72" w:unhideWhenUsed="0"/>
+    <w:lsdException w:name="Colorful Grid" w:semiHidden="0" w:uiPriority="73" w:unhideWhenUsed="0"/>
+    <w:lsdException w:name="Light Shading Accent 1" w:semiHidden="0" w:uiPriority="60" w:unhideWhenUsed="0"/>
+    <w:lsdException w:name="Light List Accent 1" w:semiHidden="0" w:uiPriority="61" w:unhideWhenUsed="0"/>
+    <w:lsdException w:name="Light Grid Accent 1" w:semiHidden="0" w:uiPriority="62" w:unhideWhenUsed="0"/>
+    <w:lsdException w:name="Medium Shading 1 Accent 1" w:semiHidden="0" w:uiPriority="63" w:unhideWhenUsed="0"/>
+    <w:lsdException w:name="Medium Shading 2 Accent 1" w:semiHidden="0" w:uiPriority="64" w:unhideWhenUsed="0"/>
+    <w:lsdException w:name="Medium List 1 Accent 1" w:semiHidden="0" w:uiPriority="65" w:unhideWhenUsed="0"/>
+    <w:lsdException w:name="Revision" w:unhideWhenUsed="0"/>
+    <w:lsdException w:name="List Paragraph" w:semiHidden="0" w:uiPriority="34" w:unhideWhenUsed="0" w:qFormat="1"/>
+    <w:lsdException w:name="Quote" w:semiHidden="0" w:uiPriority="29" w:unhideWhenUsed="0" w:qFormat="1"/>
+    <w:lsdException w:name="Intense Quote" w:semiHidden="0" w:uiPriority="30" w:unhideWhenUsed="0" w:qFormat="1"/>
+    <w:lsdException w:name="Medium List 2 Accent 1" w:semiHidden="0" w:uiPriority="66" w:unhideWhenUsed="0"/>
+    <w:lsdException w:name="Medium Grid 1 Accent 1" w:semiHidden="0" w:uiPriority="67" w:unhideWhenUsed="0"/>
+    <w:lsdException w:name="Medium Grid 2 Accent 1" w:semiHidden="0" w:uiPriority="68" w:unhideWhenUsed="0"/>
+    <w:lsdException w:name="Medium Grid 3 Accent 1" w:semiHidden="0" w:uiPriority="69" w:unhideWhenUsed="0"/>
+    <w:lsdException w:name="Dark List Accent 1" w:semiHidden="0" w:uiPriority="70" w:unhideWhenUsed="0"/>
+    <w:lsdException w:name="Colorful Shading Accent 1" w:semiHidden="0" w:uiPriority="71" w:unhideWhenUsed="0"/>
+    <w:lsdException w:name="Colorful List Accent 1" w:semiHidden="0" w:uiPriority="72" w:unhideWhenUsed="0"/>
+    <w:lsdException w:name="Colorful Grid Accent 1" w:semiHidden="0" w:uiPriority="73" w:unhideWhenUsed="0"/>
+    <w:lsdException w:name="Light Shading Accent 2" w:semiHidden="0" w:uiPriority="60" w:unhideWhenUsed="0"/>
+    <w:lsdException w:name="Light List Accent 2" w:semiHidden="0" w:uiPriority="61" w:unhideWhenUsed="0"/>
+    <w:lsdException w:name="Light Grid Accent 2" w:semiHidden="0" w:uiPriority="62" w:unhideWhenUsed="0"/>
+    <w:lsdException w:name="Medium Shading 1 Accent 2" w:semiHidden="0" w:uiPriority="63" w:unhideWhenUsed="0"/>
+    <w:lsdException w:name="Medium Shading 2 Accent 2" w:semiHidden="0" w:uiPriority="64" w:unhideWhenUsed="0"/>
+    <w:lsdException w:name="Medium List 1 Accent 2" w:semiHidden="0" w:uiPriority="65" w:unhideWhenUsed="0"/>
+    <w:lsdException w:name="Medium List 2 Accent 2" w:semiHidden="0" w:uiPriority="66" w:unhideWhenUsed="0"/>
+    <w:lsdException w:name="Medium Grid 1 Accent 2" w:semiHidden="0" w:uiPriority="67" w:unhideWhenUsed="0"/>
+    <w:lsdException w:name="Medium Grid 2 Accent 2" w:semiHidden="0" w:uiPriority="68" w:unhideWhenUsed="0"/>
+    <w:lsdException w:name="Medium Grid 3 Accent 2" w:semiHidden="0" w:uiPriority="69" w:unhideWhenUsed="0"/>
+    <w:lsdException w:name="Dark List Accent 2" w:semiHidden="0" w:uiPriority="70" w:unhideWhenUsed="0"/>
+    <w:lsdException w:name="Colorful Shading Accent 2" w:semiHidden="0" w:uiPriority="71" w:unhideWhenUsed="0"/>
+    <w:lsdException w:name="Colorful List Accent 2" w:semiHidden="0" w:uiPriority="72" w:unhideWhenUsed="0"/>
+    <w:lsdException w:name="Colorful Grid Accent 2" w:semiHidden="0" w:uiPriority="73" w:unhideWhenUsed="0"/>
+    <w:lsdException w:name="Light Shading Accent 3" w:semiHidden="0" w:uiPriority="60" w:unhideWhenUsed="0"/>
+    <w:lsdException w:name="Light List Accent 3" w:semiHidden="0" w:uiPriority="61" w:unhideWhenUsed="0"/>
+    <w:lsdException w:name="Light Grid Accent 3" w:semiHidden="0" w:uiPriority="62" w:unhideWhenUsed="0"/>
+    <w:lsdException w:name="Medium Shading 1 Accent 3" w:semiHidden="0" w:uiPriority="63" w:unhideWhenUsed="0"/>
+    <w:lsdException w:name="Medium Shading 2 Accent 3" w:semiHidden="0" w:uiPriority="64" w:unhideWhenUsed="0"/>
+    <w:lsdException w:name="Medium List 1 Accent 3" w:semiHidden="0" w:uiPriority="65" w:unhideWhenUsed="0"/>
+    <w:lsdException w:name="Medium List 2 Accent 3" w:semiHidden="0" w:uiPriority="66" w:unhideWhenUsed="0"/>
+    <w:lsdException w:name="Medium Grid 1 Accent 3" w:semiHidden="0" w:uiPriority="67" w:unhideWhenUsed="0"/>
+    <w:lsdException w:name="Medium Grid 2 Accent 3" w:semiHidden="0" w:uiPriority="68" w:unhideWhenUsed="0"/>
+    <w:lsdException w:name="Medium Grid 3 Accent 3" w:semiHidden="0" w:uiPriority="69" w:unhideWhenUsed="0"/>
+    <w:lsdException w:name="Dark List Accent 3" w:semiHidden="0" w:uiPriority="70" w:unhideWhenUsed="0"/>
+    <w:lsdException w:name="Colorful Shading Accent 3" w:semiHidden="0" w:uiPriority="71" w:unhideWhenUsed="0"/>
+    <w:lsdException w:name="Colorful List Accent 3" w:semiHidden="0" w:uiPriority="72" w:unhideWhenUsed="0"/>
+    <w:lsdException w:name="Colorful Grid Accent 3" w:semiHidden="0" w:uiPriority="73" w:unhideWhenUsed="0"/>
+    <w:lsdException w:name="Light Shading Accent 4" w:semiHidden="0" w:uiPriority="60" w:unhideWhenUsed="0"/>
+    <w:lsdException w:name="Light List Accent 4" w:semiHidden="0" w:uiPriority="61" w:unhideWhenUsed="0"/>
+    <w:lsdException w:name="Light Grid Accent 4" w:semiHidden="0" w:uiPriority="62" w:unhideWhenUsed="0"/>
+    <w:lsdException w:name="Medium Shading 1 Accent 4" w:semiHidden="0" w:uiPriority="63" w:unhideWhenUsed="0"/>
+    <w:lsdException w:name="Medium Shading 2 Accent 4" w:semiHidden="0" w:uiPriority="64" w:unhideWhenUsed="0"/>
+    <w:lsdException w:name="Medium List 1 Accent 4" w:semiHidden="0" w:uiPriority="65" w:unhideWhenUsed="0"/>
+    <w:lsdException w:name="Medium List 2 Accent 4" w:semiHidden="0" w:uiPriority="66" w:unhideWhenUsed="0"/>
+    <w:lsdException w:name="Medium Grid 1 Accent 4" w:semiHidden="0" w:uiPriority="67" w:unhideWhenUsed="0"/>
+    <w:lsdException w:name="Medium Grid 2 Accent 4" w:semiHidden="0" w:uiPriority="68" w:unhideWhenUsed="0"/>
+    <w:lsdException w:name="Medium Grid 3 Accent 4" w:semiHidden="0" w:uiPriority="69" w:unhideWhenUsed="0"/>
+    <w:lsdException w:name="Dark List Accent 4" w:semiHidden="0" w:uiPriority="70" w:unhideWhenUsed="0"/>
+    <w:lsdException w:name="Colorful Shading Accent 4" w:semiHidden="0" w:uiPriority="71" w:unhideWhenUsed="0"/>
+    <w:lsdException w:name="Colorful List Accent 4" w:semiHidden="0" w:uiPriority="72" w:unhideWhenUsed="0"/>
+    <w:lsdException w:name="Colorful Grid Accent 4" w:semiHidden="0" w:uiPriority="73" w:unhideWhenUsed="0"/>
+    <w:lsdException w:name="Light Shading Accent 5" w:semiHidden="0" w:uiPriority="60" w:unhideWhenUsed="0"/>
+    <w:lsdException w:name="Light List Accent 5" w:semiHidden="0" w:uiPriority="61" w:unhideWhenUsed="0"/>
+    <w:lsdException w:name="Light Grid Accent 5" w:semiHidden="0" w:uiPriority="62" w:unhideWhenUsed="0"/>
+    <w:lsdException w:name="Medium Shading 1 Accent 5" w:semiHidden="0" w:uiPriority="63" w:unhideWhenUsed="0"/>
+    <w:lsdException w:name="Medium Shading 2 Accent 5" w:semiHidden="0" w:uiPriority="64" w:unhideWhenUsed="0"/>
+    <w:lsdException w:name="Medium List 1 Accent 5" w:semiHidden="0" w:uiPriority="65" w:unhideWhenUsed="0"/>
+    <w:lsdException w:name="Medium List 2 Accent 5" w:semiHidden="0" w:uiPriority="66" w:unhideWhenUsed="0"/>
+    <w:lsdException w:name="Medium Grid 1 Accent 5" w:semiHidden="0" w:uiPriority="67" w:unhideWhenUsed="0"/>
+    <w:lsdException w:name="Medium Grid 2 Accent 5" w:semiHidden="0" w:uiPriority="68" w:unhideWhenUsed="0"/>
+    <w:lsdException w:name="Medium Grid 3 Accent 5" w:semiHidden="0" w:uiPriority="69" w:unhideWhenUsed="0"/>
+    <w:lsdException w:name="Dark List Accent 5" w:semiHidden="0" w:uiPriority="70" w:unhideWhenUsed="0"/>
+    <w:lsdException w:name="Colorful Shading Accent 5" w:semiHidden="0" w:uiPriority="71" w:unhideWhenUsed="0"/>
+    <w:lsdException w:name="Colorful List Accent 5" w:semiHidden="0" w:uiPriority="72" w:unhideWhenUsed="0"/>
+    <w:lsdException w:name="Colorful Grid Accent 5" w:semiHidden="0" w:uiPriority="73" w:unhideWhenUsed="0"/>
+    <w:lsdException w:name="Light Shading Accent 6" w:semiHidden="0" w:uiPriority="60" w:unhideWhenUsed="0"/>
+    <w:lsdException w:name="Light List Accent 6" w:semiHidden="0" w:uiPriority="61" w:unhideWhenUsed="0"/>
+    <w:lsdException w:name="Light Grid Accent 6" w:semiHidden="0" w:uiPriority="62" w:unhideWhenUsed="0"/>
+    <w:lsdException w:name="Medium Shading 1 Accent 6" w:semiHidden="0" w:uiPriority="63" w:unhideWhenUsed="0"/>
+    <w:lsdException w:name="Medium Shading 2 Accent 6" w:semiHidden="0" w:uiPriority="64" w:unhideWhenUsed="0"/>
+    <w:lsdException w:name="Medium List 1 Accent 6" w:semiHidden="0" w:uiPriority="65" w:unhideWhenUsed="0"/>
+    <w:lsdException w:name="Medium List 2 Accent 6" w:semiHidden="0" w:uiPriority="66" w:unhideWhenUsed="0"/>
+    <w:lsdException w:name="Medium Grid 1 Accent 6" w:semiHidden="0" w:uiPriority="67" w:unhideWhenUsed="0"/>
+    <w:lsdException w:name="Medium Grid 2 Accent 6" w:semiHidden="0" w:uiPriority="68" w:unhideWhenUsed="0"/>
+    <w:lsdException w:name="Medium Grid 3 Accent 6" w:semiHidden="0" w:uiPriority="69" w:unhideWhenUsed="0"/>
+    <w:lsdException w:name="Dark List Accent 6" w:semiHidden="0" w:uiPriority="70" w:unhideWhenUsed="0"/>
+    <w:lsdException w:name="Colorful Shading Accent 6" w:semiHidden="0" w:uiPriority="71" w:unhideWhenUsed="0"/>
+    <w:lsdException w:name="Colorful List Accent 6" w:semiHidden="0" w:uiPriority="72" w:unhideWhenUsed="0"/>
+    <w:lsdException w:name="Colorful Grid Accent 6" w:semiHidden="0" w:uiPriority="73" w:unhideWhenUsed="0"/>
+    <w:lsdException w:name="Subtle Emphasis" w:semiHidden="0" w:uiPriority="19" w:unhideWhenUsed="0" w:qFormat="1"/>
+    <w:lsdException w:name="Intense Emphasis" w:semiHidden="0" w:uiPriority="21" w:unhideWhenUsed="0" w:qFormat="1"/>
+    <w:lsdException w:name="Subtle Reference" w:semiHidden="0" w:uiPriority="31" w:unhideWhenUsed="0" w:qFormat="1"/>
+    <w:lsdException w:name="Intense Reference" w:semiHidden="0" w:uiPriority="32" w:unhideWhenUsed="0" w:qFormat="1"/>
+    <w:lsdException w:name="Book Title" w:semiHidden="0" w:uiPriority="33" w:unhideWhenUsed="0" w:qFormat="1"/>
+    <w:lsdException w:name="Bibliography" w:uiPriority="37"/>
+    <w:lsdException w:name="TOC Heading" w:uiPriority="39" w:qFormat="1"/>
+  </w:latentStyles>
+  <w:style w:type="paragraph" w:default="1" w:styleId="a">
+    <w:name w:val="Normal"/>
+    <w:qFormat/>
+    <w:rsid w:val="00AD2BB8"/>
+  </w:style>
+  <w:style w:type="character" w:default="1" w:styleId="a0">
+    <w:name w:val="Default Paragraph Font"/>
+    <w:uiPriority w:val="1"/>
+    <w:semiHidden/>
     <w:unhideWhenUsed/>
   </w:style>
   <w:style w:type="table" w:default="1" w:styleId="a1">
@@ -14186,7 +14242,7 @@
   <a:extraClrSchemeLst/>
   <a:extLst>
     <a:ext uri="{05A4C25C-085E-4340-85A3-A5531E510DB2}">
-      <thm15:themeFamily xmlns:thm15="http://schemas.microsoft.com/office/thememl/2012/main" name="Office Theme" id="{62F939B6-93AF-4DB8-9C6B-D6C7DFDC589F}" vid="{4A3C46E8-61CC-4603-A589-7422A47A8E4A}"/>
+      <thm15:themeFamily xmlns:thm15="http://schemas.microsoft.com/office/thememl/2012/main" xmlns="" name="Office Theme" id="{62F939B6-93AF-4DB8-9C6B-D6C7DFDC589F}" vid="{4A3C46E8-61CC-4603-A589-7422A47A8E4A}"/>
     </a:ext>
   </a:extLst>
 </a:theme>
@@ -14197,7 +14253,7 @@
 </file>
 
 <file path=customXml/itemProps1.xml><?xml version="1.0" encoding="utf-8"?>
-<ds:datastoreItem xmlns:ds="http://schemas.openxmlformats.org/officeDocument/2006/customXml" ds:itemID="{99175827-3A64-4EFC-B1D8-9F48278806A6}">
+<ds:datastoreItem xmlns:ds="http://schemas.openxmlformats.org/officeDocument/2006/customXml" ds:itemID="{5F44C39A-4FB5-4D14-8ED3-C7A95670E63D}">
   <ds:schemaRefs>
     <ds:schemaRef ds:uri="http://schemas.openxmlformats.org/officeDocument/2006/bibliography"/>
   </ds:schemaRefs>

</xml_diff>